<commit_message>
I have made changes in the Lab 1 file
</commit_message>
<xml_diff>
--- a/Lab 1/Find Triangle Type.docx
+++ b/Lab 1/Find Triangle Type.docx
@@ -5,7 +5,11 @@
     <w:sdt>
       <w:sdtPr>
         <w:rPr>
+          <w:rFonts w:ascii="Times New Roman" w:eastAsiaTheme="minorHAnsi" w:hAnsi="Times New Roman" w:cs="Times New Roman"/>
           <w:color w:val="156082" w:themeColor="accent1"/>
+          <w:kern w:val="2"/>
+          <w:lang w:val="en-PK"/>
+          <w14:ligatures w14:val="standardContextual"/>
         </w:rPr>
         <w:id w:val="-1214272224"/>
         <w:docPartObj>
@@ -15,13 +19,9 @@
       </w:sdtPr>
       <w:sdtEndPr>
         <w:rPr>
-          <w:rFonts w:ascii="Times New Roman" w:eastAsiaTheme="minorHAnsi" w:hAnsi="Times New Roman" w:cs="Times New Roman"/>
           <w:color w:val="auto"/>
-          <w:kern w:val="2"/>
           <w:sz w:val="28"/>
           <w:szCs w:val="28"/>
-          <w:lang w:val="en-PK"/>
-          <w14:ligatures w14:val="standardContextual"/>
         </w:rPr>
       </w:sdtEndPr>
       <w:sdtContent>
@@ -31,11 +31,13 @@
             <w:spacing w:before="1540" w:after="240"/>
             <w:jc w:val="center"/>
             <w:rPr>
+              <w:rFonts w:ascii="Times New Roman" w:hAnsi="Times New Roman" w:cs="Times New Roman"/>
               <w:color w:val="156082" w:themeColor="accent1"/>
             </w:rPr>
           </w:pPr>
           <w:r>
             <w:rPr>
+              <w:rFonts w:ascii="Times New Roman" w:hAnsi="Times New Roman" w:cs="Times New Roman"/>
               <w:noProof/>
               <w:color w:val="156082" w:themeColor="accent1"/>
             </w:rPr>
@@ -96,7 +98,7 @@
         <w:sdt>
           <w:sdtPr>
             <w:rPr>
-              <w:rFonts w:asciiTheme="majorHAnsi" w:eastAsiaTheme="majorEastAsia" w:hAnsiTheme="majorHAnsi" w:cstheme="majorBidi"/>
+              <w:rFonts w:ascii="Times New Roman" w:eastAsiaTheme="majorEastAsia" w:hAnsi="Times New Roman" w:cs="Times New Roman"/>
               <w:caps/>
               <w:color w:val="156082" w:themeColor="accent1"/>
               <w:sz w:val="72"/>
@@ -128,7 +130,7 @@
                 <w:spacing w:after="240"/>
                 <w:jc w:val="center"/>
                 <w:rPr>
-                  <w:rFonts w:asciiTheme="majorHAnsi" w:eastAsiaTheme="majorEastAsia" w:hAnsiTheme="majorHAnsi" w:cstheme="majorBidi"/>
+                  <w:rFonts w:ascii="Times New Roman" w:eastAsiaTheme="majorEastAsia" w:hAnsi="Times New Roman" w:cs="Times New Roman"/>
                   <w:caps/>
                   <w:color w:val="156082" w:themeColor="accent1"/>
                   <w:sz w:val="80"/>
@@ -137,7 +139,7 @@
               </w:pPr>
               <w:r>
                 <w:rPr>
-                  <w:rFonts w:asciiTheme="majorHAnsi" w:eastAsiaTheme="majorEastAsia" w:hAnsiTheme="majorHAnsi" w:cstheme="majorBidi"/>
+                  <w:rFonts w:ascii="Times New Roman" w:eastAsiaTheme="majorEastAsia" w:hAnsi="Times New Roman" w:cs="Times New Roman"/>
                   <w:caps/>
                   <w:color w:val="156082" w:themeColor="accent1"/>
                   <w:sz w:val="72"/>
@@ -151,6 +153,7 @@
         <w:sdt>
           <w:sdtPr>
             <w:rPr>
+              <w:rFonts w:ascii="Times New Roman" w:hAnsi="Times New Roman" w:cs="Times New Roman"/>
               <w:color w:val="156082" w:themeColor="accent1"/>
               <w:sz w:val="28"/>
               <w:szCs w:val="28"/>
@@ -170,6 +173,7 @@
                 <w:pStyle w:val="NoSpacing"/>
                 <w:jc w:val="center"/>
                 <w:rPr>
+                  <w:rFonts w:ascii="Times New Roman" w:hAnsi="Times New Roman" w:cs="Times New Roman"/>
                   <w:color w:val="156082" w:themeColor="accent1"/>
                   <w:sz w:val="28"/>
                   <w:szCs w:val="28"/>
@@ -177,6 +181,7 @@
               </w:pPr>
               <w:r>
                 <w:rPr>
+                  <w:rFonts w:ascii="Times New Roman" w:hAnsi="Times New Roman" w:cs="Times New Roman"/>
                   <w:color w:val="156082" w:themeColor="accent1"/>
                   <w:sz w:val="28"/>
                   <w:szCs w:val="28"/>
@@ -192,11 +197,13 @@
             <w:spacing w:before="480"/>
             <w:jc w:val="center"/>
             <w:rPr>
+              <w:rFonts w:ascii="Times New Roman" w:hAnsi="Times New Roman" w:cs="Times New Roman"/>
               <w:color w:val="156082" w:themeColor="accent1"/>
             </w:rPr>
           </w:pPr>
           <w:r>
             <w:rPr>
+              <w:rFonts w:ascii="Times New Roman" w:hAnsi="Times New Roman" w:cs="Times New Roman"/>
               <w:noProof/>
               <w:color w:val="156082" w:themeColor="accent1"/>
             </w:rPr>
@@ -261,6 +268,7 @@
           </w:pPr>
           <w:r>
             <w:rPr>
+              <w:rFonts w:ascii="Times New Roman" w:hAnsi="Times New Roman" w:cs="Times New Roman"/>
               <w:noProof/>
               <w:color w:val="156082" w:themeColor="accent1"/>
             </w:rPr>
@@ -566,6 +574,83 @@
     </w:p>
     <w:p>
       <w:pPr>
+        <w:rPr>
+          <w:rFonts w:ascii="Times New Roman" w:hAnsi="Times New Roman" w:cs="Times New Roman"/>
+          <w:sz w:val="24"/>
+          <w:szCs w:val="24"/>
+        </w:rPr>
+      </w:pPr>
+      <w:r>
+        <w:rPr>
+          <w:rFonts w:ascii="Times New Roman" w:hAnsi="Times New Roman" w:cs="Times New Roman"/>
+          <w:sz w:val="24"/>
+          <w:szCs w:val="24"/>
+        </w:rPr>
+        <w:t>The Triangle has 3 sides which are:</w:t>
+      </w:r>
+    </w:p>
+    <w:p>
+      <w:pPr>
+        <w:rPr>
+          <w:rFonts w:ascii="Times New Roman" w:hAnsi="Times New Roman" w:cs="Times New Roman"/>
+          <w:sz w:val="24"/>
+          <w:szCs w:val="24"/>
+        </w:rPr>
+      </w:pPr>
+      <w:r>
+        <w:rPr>
+          <w:rFonts w:ascii="Times New Roman" w:hAnsi="Times New Roman" w:cs="Times New Roman"/>
+          <w:sz w:val="24"/>
+          <w:szCs w:val="24"/>
+        </w:rPr>
+        <w:t>1. Base</w:t>
+      </w:r>
+    </w:p>
+    <w:p>
+      <w:pPr>
+        <w:rPr>
+          <w:rFonts w:ascii="Times New Roman" w:hAnsi="Times New Roman" w:cs="Times New Roman"/>
+          <w:sz w:val="24"/>
+          <w:szCs w:val="24"/>
+        </w:rPr>
+      </w:pPr>
+      <w:r>
+        <w:rPr>
+          <w:rFonts w:ascii="Times New Roman" w:hAnsi="Times New Roman" w:cs="Times New Roman"/>
+          <w:sz w:val="24"/>
+          <w:szCs w:val="24"/>
+        </w:rPr>
+        <w:t>2. Hypotenuse</w:t>
+      </w:r>
+    </w:p>
+    <w:p>
+      <w:pPr>
+        <w:rPr>
+          <w:rFonts w:ascii="Times New Roman" w:hAnsi="Times New Roman" w:cs="Times New Roman"/>
+          <w:sz w:val="24"/>
+          <w:szCs w:val="24"/>
+        </w:rPr>
+      </w:pPr>
+      <w:r>
+        <w:rPr>
+          <w:rFonts w:ascii="Times New Roman" w:hAnsi="Times New Roman" w:cs="Times New Roman"/>
+          <w:sz w:val="24"/>
+          <w:szCs w:val="24"/>
+        </w:rPr>
+        <w:t>3. Perpendicular</w:t>
+      </w:r>
+    </w:p>
+    <w:p>
+      <w:pPr>
+        <w:rPr>
+          <w:rFonts w:ascii="Times New Roman" w:hAnsi="Times New Roman" w:cs="Times New Roman"/>
+          <w:sz w:val="24"/>
+          <w:szCs w:val="24"/>
+        </w:rPr>
+      </w:pPr>
+    </w:p>
+    <w:p>
+      <w:pPr>
         <w:pStyle w:val="Heading3"/>
         <w:rPr>
           <w:rFonts w:ascii="Times New Roman" w:hAnsi="Times New Roman" w:cs="Times New Roman"/>
@@ -575,456 +660,88 @@
         <w:rPr>
           <w:rFonts w:ascii="Times New Roman" w:hAnsi="Times New Roman" w:cs="Times New Roman"/>
         </w:rPr>
-        <w:t>Code:</w:t>
-      </w:r>
-    </w:p>
-    <w:p>
-      <w:r>
-        <w:t xml:space="preserve">import </w:t>
-      </w:r>
-      <w:proofErr w:type="spellStart"/>
-      <w:proofErr w:type="gramStart"/>
-      <w:r>
-        <w:t>java.util</w:t>
-      </w:r>
-      <w:proofErr w:type="gramEnd"/>
-      <w:r>
-        <w:t>.InputMismatchException</w:t>
-      </w:r>
-      <w:proofErr w:type="spellEnd"/>
-      <w:r>
-        <w:t>;</w:t>
-      </w:r>
-    </w:p>
-    <w:p>
-      <w:r>
-        <w:t xml:space="preserve">import </w:t>
-      </w:r>
-      <w:proofErr w:type="spellStart"/>
-      <w:proofErr w:type="gramStart"/>
-      <w:r>
-        <w:t>java.util</w:t>
-      </w:r>
-      <w:proofErr w:type="gramEnd"/>
-      <w:r>
-        <w:t>.Scanner</w:t>
-      </w:r>
-      <w:proofErr w:type="spellEnd"/>
-      <w:r>
-        <w:t>;</w:t>
-      </w:r>
-    </w:p>
-    <w:p/>
-    <w:p>
-      <w:r>
-        <w:t xml:space="preserve">public class </w:t>
-      </w:r>
-      <w:proofErr w:type="spellStart"/>
-      <w:r>
-        <w:t>FindTriangleType</w:t>
-      </w:r>
-      <w:proofErr w:type="spellEnd"/>
-      <w:r>
-        <w:t xml:space="preserve"> {</w:t>
-      </w:r>
-    </w:p>
-    <w:p>
-      <w:r>
-        <w:t xml:space="preserve">    public static void </w:t>
-      </w:r>
-      <w:proofErr w:type="gramStart"/>
-      <w:r>
-        <w:t>main(</w:t>
-      </w:r>
-      <w:proofErr w:type="gramEnd"/>
-      <w:r>
-        <w:t xml:space="preserve">String[] </w:t>
-      </w:r>
-      <w:proofErr w:type="spellStart"/>
-      <w:r>
-        <w:t>args</w:t>
-      </w:r>
-      <w:proofErr w:type="spellEnd"/>
-      <w:r>
-        <w:t>) {</w:t>
-      </w:r>
-    </w:p>
-    <w:p>
-      <w:r>
-        <w:t xml:space="preserve">        Scanner </w:t>
-      </w:r>
-      <w:proofErr w:type="spellStart"/>
-      <w:r>
-        <w:t>scanner</w:t>
-      </w:r>
-      <w:proofErr w:type="spellEnd"/>
-      <w:r>
-        <w:t xml:space="preserve"> = new </w:t>
-      </w:r>
-      <w:proofErr w:type="gramStart"/>
-      <w:r>
-        <w:t>Scanner(</w:t>
-      </w:r>
-      <w:proofErr w:type="gramEnd"/>
-      <w:r>
-        <w:t>System.in);</w:t>
-      </w:r>
-    </w:p>
-    <w:p/>
-    <w:p>
-      <w:r>
-        <w:t xml:space="preserve">        double side1, side2, </w:t>
-      </w:r>
-      <w:proofErr w:type="gramStart"/>
-      <w:r>
-        <w:t>side3;</w:t>
-      </w:r>
-      <w:proofErr w:type="gramEnd"/>
-    </w:p>
-    <w:p/>
-    <w:p>
-      <w:r>
-        <w:t xml:space="preserve">        try {</w:t>
-      </w:r>
-    </w:p>
-    <w:p>
-      <w:r>
-        <w:t xml:space="preserve">            </w:t>
-      </w:r>
-      <w:proofErr w:type="spellStart"/>
-      <w:r>
-        <w:t>System.out.println</w:t>
-      </w:r>
-      <w:proofErr w:type="spellEnd"/>
-      <w:r>
-        <w:t>("Enter the lengths of the sides of the triangle:"</w:t>
-      </w:r>
-      <w:proofErr w:type="gramStart"/>
-      <w:r>
-        <w:t>);</w:t>
-      </w:r>
-      <w:proofErr w:type="gramEnd"/>
-    </w:p>
-    <w:p>
-      <w:r>
-        <w:t xml:space="preserve">            side1 = </w:t>
-      </w:r>
-      <w:proofErr w:type="spellStart"/>
-      <w:proofErr w:type="gramStart"/>
-      <w:r>
-        <w:t>scanner.nextDouble</w:t>
-      </w:r>
-      <w:proofErr w:type="spellEnd"/>
-      <w:proofErr w:type="gramEnd"/>
-      <w:r>
-        <w:t>();</w:t>
-      </w:r>
-    </w:p>
-    <w:p>
-      <w:r>
-        <w:t xml:space="preserve">            side2 = </w:t>
-      </w:r>
-      <w:proofErr w:type="spellStart"/>
-      <w:proofErr w:type="gramStart"/>
-      <w:r>
-        <w:t>scanner.nextDouble</w:t>
-      </w:r>
-      <w:proofErr w:type="spellEnd"/>
-      <w:proofErr w:type="gramEnd"/>
-      <w:r>
-        <w:t>();</w:t>
-      </w:r>
-    </w:p>
-    <w:p>
-      <w:r>
-        <w:t xml:space="preserve">            side3 = </w:t>
-      </w:r>
-      <w:proofErr w:type="spellStart"/>
-      <w:proofErr w:type="gramStart"/>
-      <w:r>
-        <w:t>scanner.nextDouble</w:t>
-      </w:r>
-      <w:proofErr w:type="spellEnd"/>
-      <w:proofErr w:type="gramEnd"/>
-      <w:r>
-        <w:t>();</w:t>
-      </w:r>
-    </w:p>
-    <w:p>
-      <w:r>
-        <w:t xml:space="preserve">        } catch (</w:t>
-      </w:r>
-      <w:proofErr w:type="spellStart"/>
-      <w:r>
-        <w:t>InputMismatchException</w:t>
-      </w:r>
-      <w:proofErr w:type="spellEnd"/>
-      <w:r>
-        <w:t xml:space="preserve"> e) {</w:t>
-      </w:r>
-    </w:p>
-    <w:p>
-      <w:r>
-        <w:t xml:space="preserve">            </w:t>
-      </w:r>
-      <w:proofErr w:type="spellStart"/>
-      <w:r>
-        <w:t>System.out.println</w:t>
-      </w:r>
-      <w:proofErr w:type="spellEnd"/>
-      <w:r>
-        <w:t>("Please enter valid numeric input only."</w:t>
-      </w:r>
-      <w:proofErr w:type="gramStart"/>
-      <w:r>
-        <w:t>);</w:t>
-      </w:r>
-      <w:proofErr w:type="gramEnd"/>
-    </w:p>
-    <w:p>
-      <w:r>
-        <w:t xml:space="preserve">            </w:t>
-      </w:r>
-      <w:proofErr w:type="gramStart"/>
-      <w:r>
-        <w:t>return;</w:t>
-      </w:r>
-      <w:proofErr w:type="gramEnd"/>
-    </w:p>
-    <w:p>
-      <w:r>
-        <w:t xml:space="preserve">        }</w:t>
-      </w:r>
-    </w:p>
-    <w:p/>
-    <w:p>
-      <w:r>
-        <w:t xml:space="preserve">        if (</w:t>
-      </w:r>
-      <w:proofErr w:type="spellStart"/>
-      <w:proofErr w:type="gramStart"/>
-      <w:r>
-        <w:t>isValidTriangle</w:t>
-      </w:r>
-      <w:proofErr w:type="spellEnd"/>
-      <w:r>
-        <w:t>(</w:t>
-      </w:r>
-      <w:proofErr w:type="gramEnd"/>
-      <w:r>
-        <w:t>side1, side2, side3)) {</w:t>
-      </w:r>
-    </w:p>
-    <w:p>
-      <w:r>
-        <w:t xml:space="preserve">            String type = </w:t>
-      </w:r>
-      <w:proofErr w:type="spellStart"/>
-      <w:proofErr w:type="gramStart"/>
-      <w:r>
-        <w:t>triangleType</w:t>
-      </w:r>
-      <w:proofErr w:type="spellEnd"/>
-      <w:r>
-        <w:t>(</w:t>
-      </w:r>
-      <w:proofErr w:type="gramEnd"/>
-      <w:r>
-        <w:t>side1, side2, side3);</w:t>
-      </w:r>
-    </w:p>
-    <w:p>
-      <w:r>
-        <w:t xml:space="preserve">            </w:t>
-      </w:r>
-      <w:proofErr w:type="spellStart"/>
-      <w:r>
-        <w:t>System.out.println</w:t>
-      </w:r>
-      <w:proofErr w:type="spellEnd"/>
-      <w:r>
-        <w:t>("The triangle is " + type + "."</w:t>
-      </w:r>
-      <w:proofErr w:type="gramStart"/>
-      <w:r>
-        <w:t>);</w:t>
-      </w:r>
-      <w:proofErr w:type="gramEnd"/>
-    </w:p>
-    <w:p>
-      <w:r>
-        <w:t xml:space="preserve">        } else {</w:t>
-      </w:r>
-    </w:p>
-    <w:p>
-      <w:r>
-        <w:lastRenderedPageBreak/>
-        <w:t xml:space="preserve">            </w:t>
-      </w:r>
-      <w:proofErr w:type="spellStart"/>
-      <w:r>
-        <w:t>System.out.println</w:t>
-      </w:r>
-      <w:proofErr w:type="spellEnd"/>
-      <w:r>
-        <w:t>("Invalid triangle. The sum of the lengths of any two sides must be greater than the length of the remaining side."</w:t>
-      </w:r>
-      <w:proofErr w:type="gramStart"/>
-      <w:r>
-        <w:t>);</w:t>
-      </w:r>
-      <w:proofErr w:type="gramEnd"/>
-    </w:p>
-    <w:p>
-      <w:r>
-        <w:t xml:space="preserve">        }</w:t>
-      </w:r>
-    </w:p>
-    <w:p/>
-    <w:p>
-      <w:r>
-        <w:t xml:space="preserve">        </w:t>
-      </w:r>
-      <w:proofErr w:type="spellStart"/>
-      <w:proofErr w:type="gramStart"/>
-      <w:r>
-        <w:t>scanner.close</w:t>
-      </w:r>
-      <w:proofErr w:type="spellEnd"/>
-      <w:proofErr w:type="gramEnd"/>
-      <w:r>
-        <w:t>();</w:t>
-      </w:r>
-    </w:p>
-    <w:p>
-      <w:r>
-        <w:t xml:space="preserve">    }</w:t>
-      </w:r>
-    </w:p>
-    <w:p/>
-    <w:p>
-      <w:r>
-        <w:t xml:space="preserve">    public static </w:t>
-      </w:r>
-      <w:proofErr w:type="spellStart"/>
-      <w:r>
-        <w:t>boolean</w:t>
-      </w:r>
-      <w:proofErr w:type="spellEnd"/>
-      <w:r>
-        <w:t xml:space="preserve"> </w:t>
-      </w:r>
-      <w:proofErr w:type="spellStart"/>
-      <w:proofErr w:type="gramStart"/>
-      <w:r>
-        <w:t>isValidTriangle</w:t>
-      </w:r>
-      <w:proofErr w:type="spellEnd"/>
-      <w:r>
-        <w:t>(</w:t>
-      </w:r>
-      <w:proofErr w:type="gramEnd"/>
-      <w:r>
-        <w:t>double side1, double side2, double side3) {</w:t>
-      </w:r>
-    </w:p>
-    <w:p>
-      <w:r>
-        <w:t xml:space="preserve">        return (side1 + side2 &gt; side3) &amp;&amp; (side1 + side3 &gt; side2) &amp;&amp; (side2 + side3 &gt; side1</w:t>
-      </w:r>
-      <w:proofErr w:type="gramStart"/>
-      <w:r>
-        <w:t>);</w:t>
-      </w:r>
-      <w:proofErr w:type="gramEnd"/>
-    </w:p>
-    <w:p>
-      <w:r>
-        <w:t xml:space="preserve">    }</w:t>
-      </w:r>
-    </w:p>
-    <w:p/>
-    <w:p>
-      <w:r>
-        <w:t xml:space="preserve">    public static String </w:t>
-      </w:r>
-      <w:proofErr w:type="spellStart"/>
-      <w:proofErr w:type="gramStart"/>
-      <w:r>
-        <w:t>triangleType</w:t>
-      </w:r>
-      <w:proofErr w:type="spellEnd"/>
-      <w:r>
-        <w:t>(</w:t>
-      </w:r>
-      <w:proofErr w:type="gramEnd"/>
-      <w:r>
-        <w:t>double side1, double side2, double side3) {</w:t>
-      </w:r>
-    </w:p>
-    <w:p>
-      <w:r>
-        <w:t xml:space="preserve">        if (side1 == side2 &amp;&amp; side2 == side3) {</w:t>
-      </w:r>
-    </w:p>
-    <w:p>
-      <w:r>
-        <w:t xml:space="preserve">            return "equilateral</w:t>
-      </w:r>
-      <w:proofErr w:type="gramStart"/>
-      <w:r>
-        <w:t>";</w:t>
-      </w:r>
-      <w:proofErr w:type="gramEnd"/>
-    </w:p>
-    <w:p>
-      <w:r>
-        <w:t xml:space="preserve">        } else if (side1 == side2 || side1 == side3 || side2 == side3) {</w:t>
-      </w:r>
-    </w:p>
-    <w:p>
-      <w:r>
-        <w:t xml:space="preserve">            return "isosceles</w:t>
-      </w:r>
-      <w:proofErr w:type="gramStart"/>
-      <w:r>
-        <w:t>";</w:t>
-      </w:r>
-      <w:proofErr w:type="gramEnd"/>
-    </w:p>
-    <w:p>
-      <w:r>
-        <w:t xml:space="preserve">        } else {</w:t>
-      </w:r>
-    </w:p>
-    <w:p>
-      <w:r>
-        <w:t xml:space="preserve">            return "scalene</w:t>
-      </w:r>
-      <w:proofErr w:type="gramStart"/>
-      <w:r>
-        <w:t>";</w:t>
-      </w:r>
-      <w:proofErr w:type="gramEnd"/>
-    </w:p>
-    <w:p>
-      <w:r>
-        <w:t xml:space="preserve">        }</w:t>
-      </w:r>
-    </w:p>
-    <w:p>
-      <w:r>
-        <w:t xml:space="preserve">    }</w:t>
+        <w:t>UI:</w:t>
       </w:r>
     </w:p>
     <w:p>
       <w:pPr>
         <w:pStyle w:val="Heading3"/>
+        <w:rPr>
+          <w:rFonts w:ascii="Times New Roman" w:hAnsi="Times New Roman" w:cs="Times New Roman"/>
+        </w:rPr>
       </w:pPr>
       <w:r>
-        <w:t>}</w:t>
+        <w:rPr>
+          <w:rFonts w:ascii="Times New Roman" w:hAnsi="Times New Roman" w:cs="Times New Roman"/>
+        </w:rPr>
+        <w:drawing>
+          <wp:anchor distT="0" distB="0" distL="114300" distR="114300" simplePos="0" relativeHeight="251660288" behindDoc="0" locked="0" layoutInCell="1" allowOverlap="1" wp14:anchorId="08BB1C7D" wp14:editId="5B9F3C47">
+            <wp:simplePos x="0" y="0"/>
+            <wp:positionH relativeFrom="column">
+              <wp:posOffset>464820</wp:posOffset>
+            </wp:positionH>
+            <wp:positionV relativeFrom="paragraph">
+              <wp:posOffset>60960</wp:posOffset>
+            </wp:positionV>
+            <wp:extent cx="4724400" cy="2903220"/>
+            <wp:effectExtent l="0" t="0" r="0" b="0"/>
+            <wp:wrapSquare wrapText="bothSides"/>
+            <wp:docPr id="237440938" name="Picture 1"/>
+            <wp:cNvGraphicFramePr>
+              <a:graphicFrameLocks xmlns:a="http://schemas.openxmlformats.org/drawingml/2006/main" noChangeAspect="1"/>
+            </wp:cNvGraphicFramePr>
+            <a:graphic xmlns:a="http://schemas.openxmlformats.org/drawingml/2006/main">
+              <a:graphicData uri="http://schemas.openxmlformats.org/drawingml/2006/picture">
+                <pic:pic xmlns:pic="http://schemas.openxmlformats.org/drawingml/2006/picture">
+                  <pic:nvPicPr>
+                    <pic:cNvPr id="237440938" name=""/>
+                    <pic:cNvPicPr/>
+                  </pic:nvPicPr>
+                  <pic:blipFill>
+                    <a:blip r:embed="rId8">
+                      <a:extLst>
+                        <a:ext uri="{28A0092B-C50C-407E-A947-70E740481C1C}">
+                          <a14:useLocalDpi xmlns:a14="http://schemas.microsoft.com/office/drawing/2010/main" val="0"/>
+                        </a:ext>
+                      </a:extLst>
+                    </a:blip>
+                    <a:stretch>
+                      <a:fillRect/>
+                    </a:stretch>
+                  </pic:blipFill>
+                  <pic:spPr>
+                    <a:xfrm>
+                      <a:off x="0" y="0"/>
+                      <a:ext cx="4724400" cy="2903220"/>
+                    </a:xfrm>
+                    <a:prstGeom prst="rect">
+                      <a:avLst/>
+                    </a:prstGeom>
+                  </pic:spPr>
+                </pic:pic>
+              </a:graphicData>
+            </a:graphic>
+            <wp14:sizeRelH relativeFrom="page">
+              <wp14:pctWidth>0</wp14:pctWidth>
+            </wp14:sizeRelH>
+            <wp14:sizeRelV relativeFrom="page">
+              <wp14:pctHeight>0</wp14:pctHeight>
+            </wp14:sizeRelV>
+          </wp:anchor>
+        </w:drawing>
       </w:r>
+    </w:p>
+    <w:p>
+      <w:pPr>
+        <w:pStyle w:val="Heading3"/>
+        <w:rPr>
+          <w:rFonts w:ascii="Times New Roman" w:hAnsi="Times New Roman" w:cs="Times New Roman"/>
+        </w:rPr>
+      </w:pPr>
       <w:r>
+        <w:rPr>
+          <w:rFonts w:ascii="Times New Roman" w:hAnsi="Times New Roman" w:cs="Times New Roman"/>
+        </w:rPr>
         <w:br/>
       </w:r>
     </w:p>
@@ -1035,9 +752,78 @@
           <w:rFonts w:ascii="Times New Roman" w:hAnsi="Times New Roman" w:cs="Times New Roman"/>
         </w:rPr>
       </w:pPr>
-      <w:r>
-        <w:br/>
-      </w:r>
+    </w:p>
+    <w:p>
+      <w:pPr>
+        <w:pStyle w:val="Heading3"/>
+        <w:rPr>
+          <w:rFonts w:ascii="Times New Roman" w:hAnsi="Times New Roman" w:cs="Times New Roman"/>
+        </w:rPr>
+      </w:pPr>
+    </w:p>
+    <w:p>
+      <w:pPr>
+        <w:pStyle w:val="Heading3"/>
+        <w:rPr>
+          <w:rFonts w:ascii="Times New Roman" w:hAnsi="Times New Roman" w:cs="Times New Roman"/>
+        </w:rPr>
+      </w:pPr>
+    </w:p>
+    <w:p>
+      <w:pPr>
+        <w:pStyle w:val="Heading3"/>
+        <w:rPr>
+          <w:rFonts w:ascii="Times New Roman" w:hAnsi="Times New Roman" w:cs="Times New Roman"/>
+        </w:rPr>
+      </w:pPr>
+    </w:p>
+    <w:p>
+      <w:pPr>
+        <w:pStyle w:val="Heading3"/>
+        <w:rPr>
+          <w:rFonts w:ascii="Times New Roman" w:hAnsi="Times New Roman" w:cs="Times New Roman"/>
+        </w:rPr>
+      </w:pPr>
+    </w:p>
+    <w:p>
+      <w:pPr>
+        <w:pStyle w:val="Heading3"/>
+        <w:rPr>
+          <w:rFonts w:ascii="Times New Roman" w:hAnsi="Times New Roman" w:cs="Times New Roman"/>
+        </w:rPr>
+      </w:pPr>
+    </w:p>
+    <w:p>
+      <w:pPr>
+        <w:pStyle w:val="Heading3"/>
+        <w:rPr>
+          <w:rFonts w:ascii="Times New Roman" w:hAnsi="Times New Roman" w:cs="Times New Roman"/>
+        </w:rPr>
+      </w:pPr>
+    </w:p>
+    <w:p>
+      <w:pPr>
+        <w:pStyle w:val="Heading3"/>
+        <w:rPr>
+          <w:rFonts w:ascii="Times New Roman" w:hAnsi="Times New Roman" w:cs="Times New Roman"/>
+        </w:rPr>
+      </w:pPr>
+    </w:p>
+    <w:p>
+      <w:pPr>
+        <w:pStyle w:val="Heading3"/>
+        <w:rPr>
+          <w:rFonts w:ascii="Times New Roman" w:hAnsi="Times New Roman" w:cs="Times New Roman"/>
+        </w:rPr>
+      </w:pPr>
+    </w:p>
+    <w:p>
+      <w:pPr>
+        <w:pStyle w:val="Heading3"/>
+        <w:rPr>
+          <w:rFonts w:ascii="Times New Roman" w:hAnsi="Times New Roman" w:cs="Times New Roman"/>
+        </w:rPr>
+      </w:pPr>
       <w:r>
         <w:rPr>
           <w:rFonts w:ascii="Times New Roman" w:hAnsi="Times New Roman" w:cs="Times New Roman"/>
@@ -1070,6 +856,7 @@
           <w:p>
             <w:pPr>
               <w:rPr>
+                <w:rFonts w:ascii="Times New Roman" w:hAnsi="Times New Roman" w:cs="Times New Roman"/>
                 <w:b/>
                 <w:bCs/>
                 <w:sz w:val="24"/>
@@ -1078,135 +865,137 @@
             </w:pPr>
             <w:r>
               <w:rPr>
+                <w:rFonts w:ascii="Times New Roman" w:hAnsi="Times New Roman" w:cs="Times New Roman"/>
                 <w:b/>
                 <w:bCs/>
                 <w:sz w:val="24"/>
                 <w:szCs w:val="24"/>
               </w:rPr>
-              <w:t>T</w:t>
-            </w:r>
-            <w:r>
-              <w:rPr>
+              <w:t>Test Case</w:t>
+            </w:r>
+          </w:p>
+        </w:tc>
+        <w:tc>
+          <w:tcPr>
+            <w:tcW w:w="2552" w:type="dxa"/>
+          </w:tcPr>
+          <w:p>
+            <w:pPr>
+              <w:rPr>
+                <w:rFonts w:ascii="Times New Roman" w:hAnsi="Times New Roman" w:cs="Times New Roman"/>
                 <w:b/>
                 <w:bCs/>
                 <w:sz w:val="24"/>
                 <w:szCs w:val="24"/>
               </w:rPr>
-              <w:t>est Case</w:t>
-            </w:r>
-          </w:p>
-        </w:tc>
-        <w:tc>
-          <w:tcPr>
-            <w:tcW w:w="2552" w:type="dxa"/>
-          </w:tcPr>
-          <w:p>
-            <w:pPr>
-              <w:rPr>
+            </w:pPr>
+            <w:r>
+              <w:rPr>
+                <w:rFonts w:ascii="Times New Roman" w:hAnsi="Times New Roman" w:cs="Times New Roman"/>
                 <w:b/>
                 <w:bCs/>
                 <w:sz w:val="24"/>
                 <w:szCs w:val="24"/>
               </w:rPr>
-            </w:pPr>
-            <w:r>
-              <w:rPr>
+              <w:t>Test Case Description</w:t>
+            </w:r>
+          </w:p>
+        </w:tc>
+        <w:tc>
+          <w:tcPr>
+            <w:tcW w:w="1417" w:type="dxa"/>
+          </w:tcPr>
+          <w:p>
+            <w:pPr>
+              <w:rPr>
+                <w:rFonts w:ascii="Times New Roman" w:hAnsi="Times New Roman" w:cs="Times New Roman"/>
                 <w:b/>
                 <w:bCs/>
                 <w:sz w:val="24"/>
                 <w:szCs w:val="24"/>
               </w:rPr>
-              <w:t>Test Case Description</w:t>
-            </w:r>
-          </w:p>
-        </w:tc>
-        <w:tc>
-          <w:tcPr>
-            <w:tcW w:w="1417" w:type="dxa"/>
-          </w:tcPr>
-          <w:p>
-            <w:pPr>
-              <w:rPr>
+            </w:pPr>
+            <w:r>
+              <w:rPr>
+                <w:rFonts w:ascii="Times New Roman" w:hAnsi="Times New Roman" w:cs="Times New Roman"/>
                 <w:b/>
                 <w:bCs/>
                 <w:sz w:val="24"/>
                 <w:szCs w:val="24"/>
               </w:rPr>
-            </w:pPr>
-            <w:r>
-              <w:rPr>
+              <w:t>Input Data</w:t>
+            </w:r>
+          </w:p>
+        </w:tc>
+        <w:tc>
+          <w:tcPr>
+            <w:tcW w:w="1559" w:type="dxa"/>
+          </w:tcPr>
+          <w:p>
+            <w:pPr>
+              <w:rPr>
+                <w:rFonts w:ascii="Times New Roman" w:hAnsi="Times New Roman" w:cs="Times New Roman"/>
                 <w:b/>
                 <w:bCs/>
                 <w:sz w:val="24"/>
                 <w:szCs w:val="24"/>
               </w:rPr>
-              <w:t>Input Data</w:t>
-            </w:r>
-          </w:p>
-        </w:tc>
-        <w:tc>
-          <w:tcPr>
-            <w:tcW w:w="1559" w:type="dxa"/>
-          </w:tcPr>
-          <w:p>
-            <w:pPr>
-              <w:rPr>
+            </w:pPr>
+            <w:r>
+              <w:rPr>
+                <w:rFonts w:ascii="Times New Roman" w:hAnsi="Times New Roman" w:cs="Times New Roman"/>
                 <w:b/>
                 <w:bCs/>
                 <w:sz w:val="24"/>
                 <w:szCs w:val="24"/>
               </w:rPr>
-            </w:pPr>
-            <w:r>
-              <w:rPr>
+              <w:t>Expected Outcome</w:t>
+            </w:r>
+          </w:p>
+        </w:tc>
+        <w:tc>
+          <w:tcPr>
+            <w:tcW w:w="1560" w:type="dxa"/>
+          </w:tcPr>
+          <w:p>
+            <w:pPr>
+              <w:rPr>
+                <w:rFonts w:ascii="Times New Roman" w:hAnsi="Times New Roman" w:cs="Times New Roman"/>
                 <w:b/>
                 <w:bCs/>
                 <w:sz w:val="24"/>
                 <w:szCs w:val="24"/>
               </w:rPr>
-              <w:t>Expected Outcome</w:t>
-            </w:r>
-          </w:p>
-        </w:tc>
-        <w:tc>
-          <w:tcPr>
-            <w:tcW w:w="1560" w:type="dxa"/>
-          </w:tcPr>
-          <w:p>
-            <w:pPr>
-              <w:rPr>
+            </w:pPr>
+            <w:r>
+              <w:rPr>
+                <w:rFonts w:ascii="Times New Roman" w:hAnsi="Times New Roman" w:cs="Times New Roman"/>
                 <w:b/>
                 <w:bCs/>
                 <w:sz w:val="24"/>
                 <w:szCs w:val="24"/>
               </w:rPr>
-            </w:pPr>
-            <w:r>
-              <w:rPr>
+              <w:t>Actual Outcome</w:t>
+            </w:r>
+          </w:p>
+        </w:tc>
+        <w:tc>
+          <w:tcPr>
+            <w:tcW w:w="1225" w:type="dxa"/>
+          </w:tcPr>
+          <w:p>
+            <w:pPr>
+              <w:rPr>
+                <w:rFonts w:ascii="Times New Roman" w:hAnsi="Times New Roman" w:cs="Times New Roman"/>
                 <w:b/>
                 <w:bCs/>
                 <w:sz w:val="24"/>
                 <w:szCs w:val="24"/>
               </w:rPr>
-              <w:t>Actual Outcome</w:t>
-            </w:r>
-          </w:p>
-        </w:tc>
-        <w:tc>
-          <w:tcPr>
-            <w:tcW w:w="1225" w:type="dxa"/>
-          </w:tcPr>
-          <w:p>
-            <w:pPr>
-              <w:rPr>
-                <w:b/>
-                <w:bCs/>
-                <w:sz w:val="24"/>
-                <w:szCs w:val="24"/>
-              </w:rPr>
-            </w:pPr>
-            <w:r>
-              <w:rPr>
+            </w:pPr>
+            <w:r>
+              <w:rPr>
+                <w:rFonts w:ascii="Times New Roman" w:hAnsi="Times New Roman" w:cs="Times New Roman"/>
                 <w:b/>
                 <w:bCs/>
                 <w:sz w:val="24"/>
@@ -1228,12 +1017,14 @@
           <w:p>
             <w:pPr>
               <w:rPr>
+                <w:rFonts w:ascii="Times New Roman" w:hAnsi="Times New Roman" w:cs="Times New Roman"/>
                 <w:b/>
                 <w:bCs/>
               </w:rPr>
             </w:pPr>
             <w:r>
               <w:rPr>
+                <w:rFonts w:ascii="Times New Roman" w:hAnsi="Times New Roman" w:cs="Times New Roman"/>
                 <w:b/>
                 <w:bCs/>
               </w:rPr>
@@ -1246,7 +1037,15 @@
             <w:tcW w:w="2552" w:type="dxa"/>
           </w:tcPr>
           <w:p>
-            <w:r>
+            <w:pPr>
+              <w:rPr>
+                <w:rFonts w:ascii="Times New Roman" w:hAnsi="Times New Roman" w:cs="Times New Roman"/>
+              </w:rPr>
+            </w:pPr>
+            <w:r>
+              <w:rPr>
+                <w:rFonts w:ascii="Times New Roman" w:hAnsi="Times New Roman" w:cs="Times New Roman"/>
+              </w:rPr>
               <w:t>Test Equilateral Triangle</w:t>
             </w:r>
           </w:p>
@@ -1256,8 +1055,46 @@
             <w:tcW w:w="1417" w:type="dxa"/>
           </w:tcPr>
           <w:p>
-            <w:r>
-              <w:t>(5, 5, 5)</w:t>
+            <w:pPr>
+              <w:rPr>
+                <w:rFonts w:ascii="Times New Roman" w:hAnsi="Times New Roman" w:cs="Times New Roman"/>
+              </w:rPr>
+            </w:pPr>
+            <w:r>
+              <w:rPr>
+                <w:rFonts w:ascii="Times New Roman" w:hAnsi="Times New Roman" w:cs="Times New Roman"/>
+              </w:rPr>
+              <w:t>base=</w:t>
+            </w:r>
+            <w:r>
+              <w:rPr>
+                <w:rFonts w:ascii="Times New Roman" w:hAnsi="Times New Roman" w:cs="Times New Roman"/>
+              </w:rPr>
+              <w:t xml:space="preserve">5, </w:t>
+            </w:r>
+            <w:r>
+              <w:rPr>
+                <w:rFonts w:ascii="Times New Roman" w:hAnsi="Times New Roman" w:cs="Times New Roman"/>
+              </w:rPr>
+              <w:t>hypo=</w:t>
+            </w:r>
+            <w:r>
+              <w:rPr>
+                <w:rFonts w:ascii="Times New Roman" w:hAnsi="Times New Roman" w:cs="Times New Roman"/>
+              </w:rPr>
+              <w:t xml:space="preserve">5, </w:t>
+            </w:r>
+            <w:r>
+              <w:rPr>
+                <w:rFonts w:ascii="Times New Roman" w:hAnsi="Times New Roman" w:cs="Times New Roman"/>
+              </w:rPr>
+              <w:t>perp=</w:t>
+            </w:r>
+            <w:r>
+              <w:rPr>
+                <w:rFonts w:ascii="Times New Roman" w:hAnsi="Times New Roman" w:cs="Times New Roman"/>
+              </w:rPr>
+              <w:t>5</w:t>
             </w:r>
           </w:p>
         </w:tc>
@@ -1266,15 +1103,28 @@
             <w:tcW w:w="1559" w:type="dxa"/>
           </w:tcPr>
           <w:p>
-            <w:r>
-              <w:t>E</w:t>
-            </w:r>
-            <w:r>
-              <w:t>quilateral</w:t>
-            </w:r>
-          </w:p>
-          <w:p>
-            <w:r>
+            <w:pPr>
+              <w:rPr>
+                <w:rFonts w:ascii="Times New Roman" w:hAnsi="Times New Roman" w:cs="Times New Roman"/>
+              </w:rPr>
+            </w:pPr>
+            <w:r>
+              <w:rPr>
+                <w:rFonts w:ascii="Times New Roman" w:hAnsi="Times New Roman" w:cs="Times New Roman"/>
+              </w:rPr>
+              <w:t>Equilateral</w:t>
+            </w:r>
+          </w:p>
+          <w:p>
+            <w:pPr>
+              <w:rPr>
+                <w:rFonts w:ascii="Times New Roman" w:hAnsi="Times New Roman" w:cs="Times New Roman"/>
+              </w:rPr>
+            </w:pPr>
+            <w:r>
+              <w:rPr>
+                <w:rFonts w:ascii="Times New Roman" w:hAnsi="Times New Roman" w:cs="Times New Roman"/>
+              </w:rPr>
               <w:t>triangle</w:t>
             </w:r>
           </w:p>
@@ -1284,17 +1134,11 @@
             <w:tcW w:w="1560" w:type="dxa"/>
           </w:tcPr>
           <w:p>
-            <w:r>
-              <w:t>E</w:t>
-            </w:r>
-            <w:r>
-              <w:t>quilateral</w:t>
-            </w:r>
-          </w:p>
-          <w:p>
-            <w:r>
-              <w:t>triangle</w:t>
-            </w:r>
+            <w:pPr>
+              <w:rPr>
+                <w:rFonts w:ascii="Times New Roman" w:hAnsi="Times New Roman" w:cs="Times New Roman"/>
+              </w:rPr>
+            </w:pPr>
           </w:p>
         </w:tc>
         <w:tc>
@@ -1302,9 +1146,11 @@
             <w:tcW w:w="1225" w:type="dxa"/>
           </w:tcPr>
           <w:p>
-            <w:r>
-              <w:t>Passed</w:t>
-            </w:r>
+            <w:pPr>
+              <w:rPr>
+                <w:rFonts w:ascii="Times New Roman" w:hAnsi="Times New Roman" w:cs="Times New Roman"/>
+              </w:rPr>
+            </w:pPr>
           </w:p>
         </w:tc>
       </w:tr>
@@ -1319,12 +1165,14 @@
           <w:p>
             <w:pPr>
               <w:rPr>
+                <w:rFonts w:ascii="Times New Roman" w:hAnsi="Times New Roman" w:cs="Times New Roman"/>
                 <w:b/>
                 <w:bCs/>
               </w:rPr>
             </w:pPr>
             <w:r>
               <w:rPr>
+                <w:rFonts w:ascii="Times New Roman" w:hAnsi="Times New Roman" w:cs="Times New Roman"/>
                 <w:b/>
                 <w:bCs/>
               </w:rPr>
@@ -1337,7 +1185,15 @@
             <w:tcW w:w="2552" w:type="dxa"/>
           </w:tcPr>
           <w:p>
-            <w:r>
+            <w:pPr>
+              <w:rPr>
+                <w:rFonts w:ascii="Times New Roman" w:hAnsi="Times New Roman" w:cs="Times New Roman"/>
+              </w:rPr>
+            </w:pPr>
+            <w:r>
+              <w:rPr>
+                <w:rFonts w:ascii="Times New Roman" w:hAnsi="Times New Roman" w:cs="Times New Roman"/>
+              </w:rPr>
               <w:t>Test Isosceles Triangle</w:t>
             </w:r>
           </w:p>
@@ -1347,8 +1203,53 @@
             <w:tcW w:w="1417" w:type="dxa"/>
           </w:tcPr>
           <w:p>
-            <w:r>
-              <w:t>(5, 5, 6)</w:t>
+            <w:pPr>
+              <w:rPr>
+                <w:rFonts w:ascii="Times New Roman" w:hAnsi="Times New Roman" w:cs="Times New Roman"/>
+              </w:rPr>
+            </w:pPr>
+            <w:r>
+              <w:rPr>
+                <w:rFonts w:ascii="Times New Roman" w:hAnsi="Times New Roman" w:cs="Times New Roman"/>
+              </w:rPr>
+              <w:t>base=</w:t>
+            </w:r>
+            <w:r>
+              <w:rPr>
+                <w:rFonts w:ascii="Times New Roman" w:hAnsi="Times New Roman" w:cs="Times New Roman"/>
+              </w:rPr>
+              <w:t xml:space="preserve">5, </w:t>
+            </w:r>
+            <w:r>
+              <w:rPr>
+                <w:rFonts w:ascii="Times New Roman" w:hAnsi="Times New Roman" w:cs="Times New Roman"/>
+              </w:rPr>
+              <w:t>hypo=</w:t>
+            </w:r>
+            <w:r>
+              <w:rPr>
+                <w:rFonts w:ascii="Times New Roman" w:hAnsi="Times New Roman" w:cs="Times New Roman"/>
+              </w:rPr>
+              <w:t>5,</w:t>
+            </w:r>
+          </w:p>
+          <w:p>
+            <w:pPr>
+              <w:rPr>
+                <w:rFonts w:ascii="Times New Roman" w:hAnsi="Times New Roman" w:cs="Times New Roman"/>
+              </w:rPr>
+            </w:pPr>
+            <w:r>
+              <w:rPr>
+                <w:rFonts w:ascii="Times New Roman" w:hAnsi="Times New Roman" w:cs="Times New Roman"/>
+              </w:rPr>
+              <w:t>perp=</w:t>
+            </w:r>
+            <w:r>
+              <w:rPr>
+                <w:rFonts w:ascii="Times New Roman" w:hAnsi="Times New Roman" w:cs="Times New Roman"/>
+              </w:rPr>
+              <w:t xml:space="preserve"> 6</w:t>
             </w:r>
           </w:p>
         </w:tc>
@@ -1357,15 +1258,28 @@
             <w:tcW w:w="1559" w:type="dxa"/>
           </w:tcPr>
           <w:p>
-            <w:r>
-              <w:t>I</w:t>
-            </w:r>
-            <w:r>
-              <w:t>sosceles</w:t>
-            </w:r>
-          </w:p>
-          <w:p>
-            <w:r>
+            <w:pPr>
+              <w:rPr>
+                <w:rFonts w:ascii="Times New Roman" w:hAnsi="Times New Roman" w:cs="Times New Roman"/>
+              </w:rPr>
+            </w:pPr>
+            <w:r>
+              <w:rPr>
+                <w:rFonts w:ascii="Times New Roman" w:hAnsi="Times New Roman" w:cs="Times New Roman"/>
+              </w:rPr>
+              <w:t>Isosceles</w:t>
+            </w:r>
+          </w:p>
+          <w:p>
+            <w:pPr>
+              <w:rPr>
+                <w:rFonts w:ascii="Times New Roman" w:hAnsi="Times New Roman" w:cs="Times New Roman"/>
+              </w:rPr>
+            </w:pPr>
+            <w:r>
+              <w:rPr>
+                <w:rFonts w:ascii="Times New Roman" w:hAnsi="Times New Roman" w:cs="Times New Roman"/>
+              </w:rPr>
               <w:t>triangle</w:t>
             </w:r>
           </w:p>
@@ -1375,17 +1289,11 @@
             <w:tcW w:w="1560" w:type="dxa"/>
           </w:tcPr>
           <w:p>
-            <w:r>
-              <w:t>I</w:t>
-            </w:r>
-            <w:r>
-              <w:t>sosceles</w:t>
-            </w:r>
-          </w:p>
-          <w:p>
-            <w:r>
-              <w:t>triangle</w:t>
-            </w:r>
+            <w:pPr>
+              <w:rPr>
+                <w:rFonts w:ascii="Times New Roman" w:hAnsi="Times New Roman" w:cs="Times New Roman"/>
+              </w:rPr>
+            </w:pPr>
           </w:p>
         </w:tc>
         <w:tc>
@@ -1393,9 +1301,11 @@
             <w:tcW w:w="1225" w:type="dxa"/>
           </w:tcPr>
           <w:p>
-            <w:r>
-              <w:t>Passed</w:t>
-            </w:r>
+            <w:pPr>
+              <w:rPr>
+                <w:rFonts w:ascii="Times New Roman" w:hAnsi="Times New Roman" w:cs="Times New Roman"/>
+              </w:rPr>
+            </w:pPr>
           </w:p>
         </w:tc>
       </w:tr>
@@ -1410,15 +1320,18 @@
           <w:p>
             <w:pPr>
               <w:rPr>
+                <w:rFonts w:ascii="Times New Roman" w:hAnsi="Times New Roman" w:cs="Times New Roman"/>
                 <w:b/>
                 <w:bCs/>
               </w:rPr>
             </w:pPr>
             <w:r>
               <w:rPr>
+                <w:rFonts w:ascii="Times New Roman" w:hAnsi="Times New Roman" w:cs="Times New Roman"/>
                 <w:b/>
                 <w:bCs/>
               </w:rPr>
+              <w:lastRenderedPageBreak/>
               <w:t>TC_03</w:t>
             </w:r>
           </w:p>
@@ -1428,7 +1341,15 @@
             <w:tcW w:w="2552" w:type="dxa"/>
           </w:tcPr>
           <w:p>
-            <w:r>
+            <w:pPr>
+              <w:rPr>
+                <w:rFonts w:ascii="Times New Roman" w:hAnsi="Times New Roman" w:cs="Times New Roman"/>
+              </w:rPr>
+            </w:pPr>
+            <w:r>
+              <w:rPr>
+                <w:rFonts w:ascii="Times New Roman" w:hAnsi="Times New Roman" w:cs="Times New Roman"/>
+              </w:rPr>
               <w:t>Test Scalene Triangle</w:t>
             </w:r>
           </w:p>
@@ -1438,8 +1359,46 @@
             <w:tcW w:w="1417" w:type="dxa"/>
           </w:tcPr>
           <w:p>
-            <w:r>
-              <w:t>(3, 4, 5)</w:t>
+            <w:pPr>
+              <w:rPr>
+                <w:rFonts w:ascii="Times New Roman" w:hAnsi="Times New Roman" w:cs="Times New Roman"/>
+              </w:rPr>
+            </w:pPr>
+            <w:r>
+              <w:rPr>
+                <w:rFonts w:ascii="Times New Roman" w:hAnsi="Times New Roman" w:cs="Times New Roman"/>
+              </w:rPr>
+              <w:t>base=</w:t>
+            </w:r>
+            <w:r>
+              <w:rPr>
+                <w:rFonts w:ascii="Times New Roman" w:hAnsi="Times New Roman" w:cs="Times New Roman"/>
+              </w:rPr>
+              <w:t xml:space="preserve">3, </w:t>
+            </w:r>
+            <w:r>
+              <w:rPr>
+                <w:rFonts w:ascii="Times New Roman" w:hAnsi="Times New Roman" w:cs="Times New Roman"/>
+              </w:rPr>
+              <w:t>hypo=</w:t>
+            </w:r>
+            <w:r>
+              <w:rPr>
+                <w:rFonts w:ascii="Times New Roman" w:hAnsi="Times New Roman" w:cs="Times New Roman"/>
+              </w:rPr>
+              <w:t xml:space="preserve">4, </w:t>
+            </w:r>
+            <w:r>
+              <w:rPr>
+                <w:rFonts w:ascii="Times New Roman" w:hAnsi="Times New Roman" w:cs="Times New Roman"/>
+              </w:rPr>
+              <w:t>perp=</w:t>
+            </w:r>
+            <w:r>
+              <w:rPr>
+                <w:rFonts w:ascii="Times New Roman" w:hAnsi="Times New Roman" w:cs="Times New Roman"/>
+              </w:rPr>
+              <w:t>5</w:t>
             </w:r>
           </w:p>
         </w:tc>
@@ -1448,15 +1407,28 @@
             <w:tcW w:w="1559" w:type="dxa"/>
           </w:tcPr>
           <w:p>
-            <w:r>
-              <w:t>S</w:t>
-            </w:r>
-            <w:r>
-              <w:t>calene</w:t>
-            </w:r>
-          </w:p>
-          <w:p>
-            <w:r>
+            <w:pPr>
+              <w:rPr>
+                <w:rFonts w:ascii="Times New Roman" w:hAnsi="Times New Roman" w:cs="Times New Roman"/>
+              </w:rPr>
+            </w:pPr>
+            <w:r>
+              <w:rPr>
+                <w:rFonts w:ascii="Times New Roman" w:hAnsi="Times New Roman" w:cs="Times New Roman"/>
+              </w:rPr>
+              <w:t>Scalene</w:t>
+            </w:r>
+          </w:p>
+          <w:p>
+            <w:pPr>
+              <w:rPr>
+                <w:rFonts w:ascii="Times New Roman" w:hAnsi="Times New Roman" w:cs="Times New Roman"/>
+              </w:rPr>
+            </w:pPr>
+            <w:r>
+              <w:rPr>
+                <w:rFonts w:ascii="Times New Roman" w:hAnsi="Times New Roman" w:cs="Times New Roman"/>
+              </w:rPr>
               <w:t>triangle</w:t>
             </w:r>
           </w:p>
@@ -1466,17 +1438,11 @@
             <w:tcW w:w="1560" w:type="dxa"/>
           </w:tcPr>
           <w:p>
-            <w:r>
-              <w:t>S</w:t>
-            </w:r>
-            <w:r>
-              <w:t>calene</w:t>
-            </w:r>
-          </w:p>
-          <w:p>
-            <w:r>
-              <w:t>triangle</w:t>
-            </w:r>
+            <w:pPr>
+              <w:rPr>
+                <w:rFonts w:ascii="Times New Roman" w:hAnsi="Times New Roman" w:cs="Times New Roman"/>
+              </w:rPr>
+            </w:pPr>
           </w:p>
         </w:tc>
         <w:tc>
@@ -1484,283 +1450,11 @@
             <w:tcW w:w="1225" w:type="dxa"/>
           </w:tcPr>
           <w:p>
-            <w:r>
-              <w:t>Passed</w:t>
-            </w:r>
-          </w:p>
-        </w:tc>
-      </w:tr>
-      <w:tr>
-        <w:trPr>
-          <w:trHeight w:val="841"/>
-        </w:trPr>
-        <w:tc>
-          <w:tcPr>
-            <w:tcW w:w="1271" w:type="dxa"/>
-          </w:tcPr>
-          <w:p>
-            <w:pPr>
-              <w:rPr>
-                <w:b/>
-                <w:bCs/>
-              </w:rPr>
-            </w:pPr>
-            <w:r>
-              <w:rPr>
-                <w:b/>
-                <w:bCs/>
-              </w:rPr>
-              <w:lastRenderedPageBreak/>
-              <w:t>TC_04</w:t>
-            </w:r>
-          </w:p>
-        </w:tc>
-        <w:tc>
-          <w:tcPr>
-            <w:tcW w:w="2552" w:type="dxa"/>
-          </w:tcPr>
-          <w:p>
-            <w:r>
-              <w:t>Test Isosceles Triangle (First two sides are equal)</w:t>
-            </w:r>
-          </w:p>
-        </w:tc>
-        <w:tc>
-          <w:tcPr>
-            <w:tcW w:w="1417" w:type="dxa"/>
-          </w:tcPr>
-          <w:p>
-            <w:r>
-              <w:t>(6, 6, 5)</w:t>
-            </w:r>
-          </w:p>
-        </w:tc>
-        <w:tc>
-          <w:tcPr>
-            <w:tcW w:w="1559" w:type="dxa"/>
-          </w:tcPr>
-          <w:p>
-            <w:r>
-              <w:t>I</w:t>
-            </w:r>
-            <w:r>
-              <w:t>sosceles</w:t>
-            </w:r>
-          </w:p>
-          <w:p>
-            <w:r>
-              <w:t>triangle</w:t>
-            </w:r>
-          </w:p>
-        </w:tc>
-        <w:tc>
-          <w:tcPr>
-            <w:tcW w:w="1560" w:type="dxa"/>
-          </w:tcPr>
-          <w:p>
-            <w:r>
-              <w:t>I</w:t>
-            </w:r>
-            <w:r>
-              <w:t>sosceles</w:t>
-            </w:r>
-          </w:p>
-          <w:p>
-            <w:r>
-              <w:t>triangle</w:t>
-            </w:r>
-          </w:p>
-        </w:tc>
-        <w:tc>
-          <w:tcPr>
-            <w:tcW w:w="1225" w:type="dxa"/>
-          </w:tcPr>
-          <w:p>
-            <w:r>
-              <w:t>Passed</w:t>
-            </w:r>
-          </w:p>
-        </w:tc>
-      </w:tr>
-      <w:tr>
-        <w:trPr>
-          <w:trHeight w:val="980"/>
-        </w:trPr>
-        <w:tc>
-          <w:tcPr>
-            <w:tcW w:w="1271" w:type="dxa"/>
-          </w:tcPr>
-          <w:p>
-            <w:pPr>
-              <w:rPr>
-                <w:b/>
-                <w:bCs/>
-              </w:rPr>
-            </w:pPr>
-            <w:r>
-              <w:rPr>
-                <w:b/>
-                <w:bCs/>
-              </w:rPr>
-              <w:t>TC_05</w:t>
-            </w:r>
-          </w:p>
-        </w:tc>
-        <w:tc>
-          <w:tcPr>
-            <w:tcW w:w="2552" w:type="dxa"/>
-          </w:tcPr>
-          <w:p>
-            <w:r>
-              <w:t>Test Isosceles Triangle (Last two sides are equal)</w:t>
-            </w:r>
-          </w:p>
-        </w:tc>
-        <w:tc>
-          <w:tcPr>
-            <w:tcW w:w="1417" w:type="dxa"/>
-          </w:tcPr>
-          <w:p>
-            <w:r>
-              <w:t>(3, 4, 4)</w:t>
-            </w:r>
-          </w:p>
-        </w:tc>
-        <w:tc>
-          <w:tcPr>
-            <w:tcW w:w="1559" w:type="dxa"/>
-          </w:tcPr>
-          <w:p>
-            <w:r>
-              <w:t>I</w:t>
-            </w:r>
-            <w:r>
-              <w:t>sosceles</w:t>
-            </w:r>
-          </w:p>
-          <w:p>
-            <w:r>
-              <w:t>triangle</w:t>
-            </w:r>
-          </w:p>
-        </w:tc>
-        <w:tc>
-          <w:tcPr>
-            <w:tcW w:w="1560" w:type="dxa"/>
-          </w:tcPr>
-          <w:p>
-            <w:r>
-              <w:t>I</w:t>
-            </w:r>
-            <w:r>
-              <w:t>sosceles</w:t>
-            </w:r>
-          </w:p>
-          <w:p>
-            <w:r>
-              <w:t>triangle</w:t>
-            </w:r>
-          </w:p>
-        </w:tc>
-        <w:tc>
-          <w:tcPr>
-            <w:tcW w:w="1225" w:type="dxa"/>
-          </w:tcPr>
-          <w:p>
-            <w:r>
-              <w:t>Passed</w:t>
-            </w:r>
-          </w:p>
-        </w:tc>
-      </w:tr>
-      <w:tr>
-        <w:trPr>
-          <w:trHeight w:val="852"/>
-        </w:trPr>
-        <w:tc>
-          <w:tcPr>
-            <w:tcW w:w="1271" w:type="dxa"/>
-          </w:tcPr>
-          <w:p>
-            <w:pPr>
-              <w:rPr>
-                <w:b/>
-                <w:bCs/>
-              </w:rPr>
-            </w:pPr>
-            <w:r>
-              <w:rPr>
-                <w:b/>
-                <w:bCs/>
-              </w:rPr>
-              <w:t>TC_06</w:t>
-            </w:r>
-          </w:p>
-        </w:tc>
-        <w:tc>
-          <w:tcPr>
-            <w:tcW w:w="2552" w:type="dxa"/>
-          </w:tcPr>
-          <w:p>
-            <w:r>
-              <w:t>Test Scalene Triangle (All sides are different)</w:t>
-            </w:r>
-          </w:p>
-        </w:tc>
-        <w:tc>
-          <w:tcPr>
-            <w:tcW w:w="1417" w:type="dxa"/>
-          </w:tcPr>
-          <w:p>
-            <w:r>
-              <w:t>(8, 15, 17)</w:t>
-            </w:r>
-          </w:p>
-        </w:tc>
-        <w:tc>
-          <w:tcPr>
-            <w:tcW w:w="1559" w:type="dxa"/>
-          </w:tcPr>
-          <w:p>
-            <w:r>
-              <w:t>S</w:t>
-            </w:r>
-            <w:r>
-              <w:t>calene</w:t>
-            </w:r>
-          </w:p>
-          <w:p>
-            <w:r>
-              <w:t>triangle</w:t>
-            </w:r>
-          </w:p>
-        </w:tc>
-        <w:tc>
-          <w:tcPr>
-            <w:tcW w:w="1560" w:type="dxa"/>
-          </w:tcPr>
-          <w:p>
-            <w:r>
-              <w:t>S</w:t>
-            </w:r>
-            <w:r>
-              <w:t>calene</w:t>
-            </w:r>
-          </w:p>
-          <w:p>
-            <w:r>
-              <w:t>triangle</w:t>
-            </w:r>
-          </w:p>
-        </w:tc>
-        <w:tc>
-          <w:tcPr>
-            <w:tcW w:w="1225" w:type="dxa"/>
-          </w:tcPr>
-          <w:p>
-            <w:r>
-              <w:t>Passed</w:t>
-            </w:r>
+            <w:pPr>
+              <w:rPr>
+                <w:rFonts w:ascii="Times New Roman" w:hAnsi="Times New Roman" w:cs="Times New Roman"/>
+              </w:rPr>
+            </w:pPr>
           </w:p>
         </w:tc>
       </w:tr>
@@ -1775,16 +1469,26 @@
           <w:p>
             <w:pPr>
               <w:rPr>
+                <w:rFonts w:ascii="Times New Roman" w:hAnsi="Times New Roman" w:cs="Times New Roman"/>
                 <w:b/>
                 <w:bCs/>
               </w:rPr>
             </w:pPr>
             <w:r>
               <w:rPr>
+                <w:rFonts w:ascii="Times New Roman" w:hAnsi="Times New Roman" w:cs="Times New Roman"/>
                 <w:b/>
                 <w:bCs/>
               </w:rPr>
-              <w:t>TC_07</w:t>
+              <w:t>TC_0</w:t>
+            </w:r>
+            <w:r>
+              <w:rPr>
+                <w:rFonts w:ascii="Times New Roman" w:hAnsi="Times New Roman" w:cs="Times New Roman"/>
+                <w:b/>
+                <w:bCs/>
+              </w:rPr>
+              <w:t>4</w:t>
             </w:r>
           </w:p>
         </w:tc>
@@ -1793,7 +1497,15 @@
             <w:tcW w:w="2552" w:type="dxa"/>
           </w:tcPr>
           <w:p>
-            <w:r>
+            <w:pPr>
+              <w:rPr>
+                <w:rFonts w:ascii="Times New Roman" w:hAnsi="Times New Roman" w:cs="Times New Roman"/>
+              </w:rPr>
+            </w:pPr>
+            <w:r>
+              <w:rPr>
+                <w:rFonts w:ascii="Times New Roman" w:hAnsi="Times New Roman" w:cs="Times New Roman"/>
+              </w:rPr>
               <w:t>Test Invalid Triangle (Sum of two sides equals the third side)</w:t>
             </w:r>
           </w:p>
@@ -1803,8 +1515,46 @@
             <w:tcW w:w="1417" w:type="dxa"/>
           </w:tcPr>
           <w:p>
-            <w:r>
-              <w:t>(7, 3, 10)</w:t>
+            <w:pPr>
+              <w:rPr>
+                <w:rFonts w:ascii="Times New Roman" w:hAnsi="Times New Roman" w:cs="Times New Roman"/>
+              </w:rPr>
+            </w:pPr>
+            <w:r>
+              <w:rPr>
+                <w:rFonts w:ascii="Times New Roman" w:hAnsi="Times New Roman" w:cs="Times New Roman"/>
+              </w:rPr>
+              <w:t>base=</w:t>
+            </w:r>
+            <w:r>
+              <w:rPr>
+                <w:rFonts w:ascii="Times New Roman" w:hAnsi="Times New Roman" w:cs="Times New Roman"/>
+              </w:rPr>
+              <w:t xml:space="preserve">7, </w:t>
+            </w:r>
+            <w:r>
+              <w:rPr>
+                <w:rFonts w:ascii="Times New Roman" w:hAnsi="Times New Roman" w:cs="Times New Roman"/>
+              </w:rPr>
+              <w:t>hypo=</w:t>
+            </w:r>
+            <w:r>
+              <w:rPr>
+                <w:rFonts w:ascii="Times New Roman" w:hAnsi="Times New Roman" w:cs="Times New Roman"/>
+              </w:rPr>
+              <w:t xml:space="preserve">3, </w:t>
+            </w:r>
+            <w:r>
+              <w:rPr>
+                <w:rFonts w:ascii="Times New Roman" w:hAnsi="Times New Roman" w:cs="Times New Roman"/>
+              </w:rPr>
+              <w:t>perp</w:t>
+            </w:r>
+            <w:r>
+              <w:rPr>
+                <w:rFonts w:ascii="Times New Roman" w:hAnsi="Times New Roman" w:cs="Times New Roman"/>
+              </w:rPr>
+              <w:t>10</w:t>
             </w:r>
           </w:p>
         </w:tc>
@@ -1813,12 +1563,28 @@
             <w:tcW w:w="1559" w:type="dxa"/>
           </w:tcPr>
           <w:p>
-            <w:r>
+            <w:pPr>
+              <w:rPr>
+                <w:rFonts w:ascii="Times New Roman" w:hAnsi="Times New Roman" w:cs="Times New Roman"/>
+              </w:rPr>
+            </w:pPr>
+            <w:r>
+              <w:rPr>
+                <w:rFonts w:ascii="Times New Roman" w:hAnsi="Times New Roman" w:cs="Times New Roman"/>
+              </w:rPr>
               <w:t>Invalid</w:t>
             </w:r>
           </w:p>
           <w:p>
-            <w:r>
+            <w:pPr>
+              <w:rPr>
+                <w:rFonts w:ascii="Times New Roman" w:hAnsi="Times New Roman" w:cs="Times New Roman"/>
+              </w:rPr>
+            </w:pPr>
+            <w:r>
+              <w:rPr>
+                <w:rFonts w:ascii="Times New Roman" w:hAnsi="Times New Roman" w:cs="Times New Roman"/>
+              </w:rPr>
               <w:t>triangle</w:t>
             </w:r>
           </w:p>
@@ -1828,14 +1594,11 @@
             <w:tcW w:w="1560" w:type="dxa"/>
           </w:tcPr>
           <w:p>
-            <w:r>
-              <w:t>Invalid</w:t>
-            </w:r>
-          </w:p>
-          <w:p>
-            <w:r>
-              <w:t>triangle</w:t>
-            </w:r>
+            <w:pPr>
+              <w:rPr>
+                <w:rFonts w:ascii="Times New Roman" w:hAnsi="Times New Roman" w:cs="Times New Roman"/>
+              </w:rPr>
+            </w:pPr>
           </w:p>
         </w:tc>
         <w:tc>
@@ -1843,9 +1606,11 @@
             <w:tcW w:w="1225" w:type="dxa"/>
           </w:tcPr>
           <w:p>
-            <w:r>
-              <w:t>Passed</w:t>
-            </w:r>
+            <w:pPr>
+              <w:rPr>
+                <w:rFonts w:ascii="Times New Roman" w:hAnsi="Times New Roman" w:cs="Times New Roman"/>
+              </w:rPr>
+            </w:pPr>
           </w:p>
         </w:tc>
       </w:tr>
@@ -1860,16 +1625,26 @@
           <w:p>
             <w:pPr>
               <w:rPr>
+                <w:rFonts w:ascii="Times New Roman" w:hAnsi="Times New Roman" w:cs="Times New Roman"/>
                 <w:b/>
                 <w:bCs/>
               </w:rPr>
             </w:pPr>
             <w:r>
               <w:rPr>
+                <w:rFonts w:ascii="Times New Roman" w:hAnsi="Times New Roman" w:cs="Times New Roman"/>
                 <w:b/>
                 <w:bCs/>
               </w:rPr>
-              <w:t>TC_08</w:t>
+              <w:t>TC_0</w:t>
+            </w:r>
+            <w:r>
+              <w:rPr>
+                <w:rFonts w:ascii="Times New Roman" w:hAnsi="Times New Roman" w:cs="Times New Roman"/>
+                <w:b/>
+                <w:bCs/>
+              </w:rPr>
+              <w:t>5</w:t>
             </w:r>
           </w:p>
         </w:tc>
@@ -1878,7 +1653,15 @@
             <w:tcW w:w="2552" w:type="dxa"/>
           </w:tcPr>
           <w:p>
-            <w:r>
+            <w:pPr>
+              <w:rPr>
+                <w:rFonts w:ascii="Times New Roman" w:hAnsi="Times New Roman" w:cs="Times New Roman"/>
+              </w:rPr>
+            </w:pPr>
+            <w:r>
+              <w:rPr>
+                <w:rFonts w:ascii="Times New Roman" w:hAnsi="Times New Roman" w:cs="Times New Roman"/>
+              </w:rPr>
               <w:t>Test Invalid Triangle (One side is greater than the sum of the other two)</w:t>
             </w:r>
           </w:p>
@@ -1888,8 +1671,46 @@
             <w:tcW w:w="1417" w:type="dxa"/>
           </w:tcPr>
           <w:p>
-            <w:r>
-              <w:t>(1, 1, 3)</w:t>
+            <w:pPr>
+              <w:rPr>
+                <w:rFonts w:ascii="Times New Roman" w:hAnsi="Times New Roman" w:cs="Times New Roman"/>
+              </w:rPr>
+            </w:pPr>
+            <w:r>
+              <w:rPr>
+                <w:rFonts w:ascii="Times New Roman" w:hAnsi="Times New Roman" w:cs="Times New Roman"/>
+              </w:rPr>
+              <w:t>base=</w:t>
+            </w:r>
+            <w:r>
+              <w:rPr>
+                <w:rFonts w:ascii="Times New Roman" w:hAnsi="Times New Roman" w:cs="Times New Roman"/>
+              </w:rPr>
+              <w:t xml:space="preserve">1, </w:t>
+            </w:r>
+            <w:r>
+              <w:rPr>
+                <w:rFonts w:ascii="Times New Roman" w:hAnsi="Times New Roman" w:cs="Times New Roman"/>
+              </w:rPr>
+              <w:t>hypo=</w:t>
+            </w:r>
+            <w:r>
+              <w:rPr>
+                <w:rFonts w:ascii="Times New Roman" w:hAnsi="Times New Roman" w:cs="Times New Roman"/>
+              </w:rPr>
+              <w:t xml:space="preserve">1, </w:t>
+            </w:r>
+            <w:r>
+              <w:rPr>
+                <w:rFonts w:ascii="Times New Roman" w:hAnsi="Times New Roman" w:cs="Times New Roman"/>
+              </w:rPr>
+              <w:t>perp=</w:t>
+            </w:r>
+            <w:r>
+              <w:rPr>
+                <w:rFonts w:ascii="Times New Roman" w:hAnsi="Times New Roman" w:cs="Times New Roman"/>
+              </w:rPr>
+              <w:t>3</w:t>
             </w:r>
           </w:p>
         </w:tc>
@@ -1898,12 +1719,28 @@
             <w:tcW w:w="1559" w:type="dxa"/>
           </w:tcPr>
           <w:p>
-            <w:r>
+            <w:pPr>
+              <w:rPr>
+                <w:rFonts w:ascii="Times New Roman" w:hAnsi="Times New Roman" w:cs="Times New Roman"/>
+              </w:rPr>
+            </w:pPr>
+            <w:r>
+              <w:rPr>
+                <w:rFonts w:ascii="Times New Roman" w:hAnsi="Times New Roman" w:cs="Times New Roman"/>
+              </w:rPr>
               <w:t>Invalid</w:t>
             </w:r>
           </w:p>
           <w:p>
-            <w:r>
+            <w:pPr>
+              <w:rPr>
+                <w:rFonts w:ascii="Times New Roman" w:hAnsi="Times New Roman" w:cs="Times New Roman"/>
+              </w:rPr>
+            </w:pPr>
+            <w:r>
+              <w:rPr>
+                <w:rFonts w:ascii="Times New Roman" w:hAnsi="Times New Roman" w:cs="Times New Roman"/>
+              </w:rPr>
               <w:t>triangle</w:t>
             </w:r>
           </w:p>
@@ -1913,14 +1750,11 @@
             <w:tcW w:w="1560" w:type="dxa"/>
           </w:tcPr>
           <w:p>
-            <w:r>
-              <w:t>Invalid</w:t>
-            </w:r>
-          </w:p>
-          <w:p>
-            <w:r>
-              <w:t>triangle</w:t>
-            </w:r>
+            <w:pPr>
+              <w:rPr>
+                <w:rFonts w:ascii="Times New Roman" w:hAnsi="Times New Roman" w:cs="Times New Roman"/>
+              </w:rPr>
+            </w:pPr>
           </w:p>
         </w:tc>
         <w:tc>
@@ -1928,9 +1762,11 @@
             <w:tcW w:w="1225" w:type="dxa"/>
           </w:tcPr>
           <w:p>
-            <w:r>
-              <w:t>Passed</w:t>
-            </w:r>
+            <w:pPr>
+              <w:rPr>
+                <w:rFonts w:ascii="Times New Roman" w:hAnsi="Times New Roman" w:cs="Times New Roman"/>
+              </w:rPr>
+            </w:pPr>
           </w:p>
         </w:tc>
       </w:tr>
@@ -1945,16 +1781,26 @@
           <w:p>
             <w:pPr>
               <w:rPr>
+                <w:rFonts w:ascii="Times New Roman" w:hAnsi="Times New Roman" w:cs="Times New Roman"/>
                 <w:b/>
                 <w:bCs/>
               </w:rPr>
             </w:pPr>
             <w:r>
               <w:rPr>
+                <w:rFonts w:ascii="Times New Roman" w:hAnsi="Times New Roman" w:cs="Times New Roman"/>
                 <w:b/>
                 <w:bCs/>
               </w:rPr>
-              <w:t>TC_09</w:t>
+              <w:t>TC_0</w:t>
+            </w:r>
+            <w:r>
+              <w:rPr>
+                <w:rFonts w:ascii="Times New Roman" w:hAnsi="Times New Roman" w:cs="Times New Roman"/>
+                <w:b/>
+                <w:bCs/>
+              </w:rPr>
+              <w:t>6</w:t>
             </w:r>
           </w:p>
         </w:tc>
@@ -1963,7 +1809,15 @@
             <w:tcW w:w="2552" w:type="dxa"/>
           </w:tcPr>
           <w:p>
-            <w:r>
+            <w:pPr>
+              <w:rPr>
+                <w:rFonts w:ascii="Times New Roman" w:hAnsi="Times New Roman" w:cs="Times New Roman"/>
+              </w:rPr>
+            </w:pPr>
+            <w:r>
+              <w:rPr>
+                <w:rFonts w:ascii="Times New Roman" w:hAnsi="Times New Roman" w:cs="Times New Roman"/>
+              </w:rPr>
               <w:t>Test Invalid Triangle (One side is 0)</w:t>
             </w:r>
           </w:p>
@@ -1973,8 +1827,46 @@
             <w:tcW w:w="1417" w:type="dxa"/>
           </w:tcPr>
           <w:p>
-            <w:r>
-              <w:t>(0, 3, 3)</w:t>
+            <w:pPr>
+              <w:rPr>
+                <w:rFonts w:ascii="Times New Roman" w:hAnsi="Times New Roman" w:cs="Times New Roman"/>
+              </w:rPr>
+            </w:pPr>
+            <w:r>
+              <w:rPr>
+                <w:rFonts w:ascii="Times New Roman" w:hAnsi="Times New Roman" w:cs="Times New Roman"/>
+              </w:rPr>
+              <w:t>base=</w:t>
+            </w:r>
+            <w:r>
+              <w:rPr>
+                <w:rFonts w:ascii="Times New Roman" w:hAnsi="Times New Roman" w:cs="Times New Roman"/>
+              </w:rPr>
+              <w:t xml:space="preserve">0, </w:t>
+            </w:r>
+            <w:r>
+              <w:rPr>
+                <w:rFonts w:ascii="Times New Roman" w:hAnsi="Times New Roman" w:cs="Times New Roman"/>
+              </w:rPr>
+              <w:t>hypo=</w:t>
+            </w:r>
+            <w:r>
+              <w:rPr>
+                <w:rFonts w:ascii="Times New Roman" w:hAnsi="Times New Roman" w:cs="Times New Roman"/>
+              </w:rPr>
+              <w:t xml:space="preserve">3, </w:t>
+            </w:r>
+            <w:r>
+              <w:rPr>
+                <w:rFonts w:ascii="Times New Roman" w:hAnsi="Times New Roman" w:cs="Times New Roman"/>
+              </w:rPr>
+              <w:t>perp=</w:t>
+            </w:r>
+            <w:r>
+              <w:rPr>
+                <w:rFonts w:ascii="Times New Roman" w:hAnsi="Times New Roman" w:cs="Times New Roman"/>
+              </w:rPr>
+              <w:t>3</w:t>
             </w:r>
           </w:p>
         </w:tc>
@@ -1983,12 +1875,28 @@
             <w:tcW w:w="1559" w:type="dxa"/>
           </w:tcPr>
           <w:p>
-            <w:r>
+            <w:pPr>
+              <w:rPr>
+                <w:rFonts w:ascii="Times New Roman" w:hAnsi="Times New Roman" w:cs="Times New Roman"/>
+              </w:rPr>
+            </w:pPr>
+            <w:r>
+              <w:rPr>
+                <w:rFonts w:ascii="Times New Roman" w:hAnsi="Times New Roman" w:cs="Times New Roman"/>
+              </w:rPr>
               <w:t>Invalid</w:t>
             </w:r>
           </w:p>
           <w:p>
-            <w:r>
+            <w:pPr>
+              <w:rPr>
+                <w:rFonts w:ascii="Times New Roman" w:hAnsi="Times New Roman" w:cs="Times New Roman"/>
+              </w:rPr>
+            </w:pPr>
+            <w:r>
+              <w:rPr>
+                <w:rFonts w:ascii="Times New Roman" w:hAnsi="Times New Roman" w:cs="Times New Roman"/>
+              </w:rPr>
               <w:t>triangle</w:t>
             </w:r>
           </w:p>
@@ -1998,14 +1906,11 @@
             <w:tcW w:w="1560" w:type="dxa"/>
           </w:tcPr>
           <w:p>
-            <w:r>
-              <w:t>Invalid</w:t>
-            </w:r>
-          </w:p>
-          <w:p>
-            <w:r>
-              <w:t>triangle</w:t>
-            </w:r>
+            <w:pPr>
+              <w:rPr>
+                <w:rFonts w:ascii="Times New Roman" w:hAnsi="Times New Roman" w:cs="Times New Roman"/>
+              </w:rPr>
+            </w:pPr>
           </w:p>
         </w:tc>
         <w:tc>
@@ -2013,9 +1918,11 @@
             <w:tcW w:w="1225" w:type="dxa"/>
           </w:tcPr>
           <w:p>
-            <w:r>
-              <w:t>Passed</w:t>
-            </w:r>
+            <w:pPr>
+              <w:rPr>
+                <w:rFonts w:ascii="Times New Roman" w:hAnsi="Times New Roman" w:cs="Times New Roman"/>
+              </w:rPr>
+            </w:pPr>
           </w:p>
         </w:tc>
       </w:tr>
@@ -2030,16 +1937,26 @@
           <w:p>
             <w:pPr>
               <w:rPr>
+                <w:rFonts w:ascii="Times New Roman" w:hAnsi="Times New Roman" w:cs="Times New Roman"/>
                 <w:b/>
                 <w:bCs/>
               </w:rPr>
             </w:pPr>
             <w:r>
               <w:rPr>
+                <w:rFonts w:ascii="Times New Roman" w:hAnsi="Times New Roman" w:cs="Times New Roman"/>
                 <w:b/>
                 <w:bCs/>
               </w:rPr>
-              <w:t>TC_10</w:t>
+              <w:t>TC_</w:t>
+            </w:r>
+            <w:r>
+              <w:rPr>
+                <w:rFonts w:ascii="Times New Roman" w:hAnsi="Times New Roman" w:cs="Times New Roman"/>
+                <w:b/>
+                <w:bCs/>
+              </w:rPr>
+              <w:t>07</w:t>
             </w:r>
           </w:p>
         </w:tc>
@@ -2048,7 +1965,15 @@
             <w:tcW w:w="2552" w:type="dxa"/>
           </w:tcPr>
           <w:p>
-            <w:r>
+            <w:pPr>
+              <w:rPr>
+                <w:rFonts w:ascii="Times New Roman" w:hAnsi="Times New Roman" w:cs="Times New Roman"/>
+              </w:rPr>
+            </w:pPr>
+            <w:r>
+              <w:rPr>
+                <w:rFonts w:ascii="Times New Roman" w:hAnsi="Times New Roman" w:cs="Times New Roman"/>
+              </w:rPr>
               <w:t>Test Invalid Triangle (One side is negative)</w:t>
             </w:r>
           </w:p>
@@ -2058,8 +1983,46 @@
             <w:tcW w:w="1417" w:type="dxa"/>
           </w:tcPr>
           <w:p>
-            <w:r>
-              <w:t>(-2, 5, 6)</w:t>
+            <w:pPr>
+              <w:rPr>
+                <w:rFonts w:ascii="Times New Roman" w:hAnsi="Times New Roman" w:cs="Times New Roman"/>
+              </w:rPr>
+            </w:pPr>
+            <w:r>
+              <w:rPr>
+                <w:rFonts w:ascii="Times New Roman" w:hAnsi="Times New Roman" w:cs="Times New Roman"/>
+              </w:rPr>
+              <w:t>base=</w:t>
+            </w:r>
+            <w:r>
+              <w:rPr>
+                <w:rFonts w:ascii="Times New Roman" w:hAnsi="Times New Roman" w:cs="Times New Roman"/>
+              </w:rPr>
+              <w:t xml:space="preserve">-2, </w:t>
+            </w:r>
+            <w:r>
+              <w:rPr>
+                <w:rFonts w:ascii="Times New Roman" w:hAnsi="Times New Roman" w:cs="Times New Roman"/>
+              </w:rPr>
+              <w:t>hypo=</w:t>
+            </w:r>
+            <w:r>
+              <w:rPr>
+                <w:rFonts w:ascii="Times New Roman" w:hAnsi="Times New Roman" w:cs="Times New Roman"/>
+              </w:rPr>
+              <w:t xml:space="preserve">5, </w:t>
+            </w:r>
+            <w:r>
+              <w:rPr>
+                <w:rFonts w:ascii="Times New Roman" w:hAnsi="Times New Roman" w:cs="Times New Roman"/>
+              </w:rPr>
+              <w:t>perp=</w:t>
+            </w:r>
+            <w:r>
+              <w:rPr>
+                <w:rFonts w:ascii="Times New Roman" w:hAnsi="Times New Roman" w:cs="Times New Roman"/>
+              </w:rPr>
+              <w:t>6</w:t>
             </w:r>
           </w:p>
         </w:tc>
@@ -2068,12 +2031,28 @@
             <w:tcW w:w="1559" w:type="dxa"/>
           </w:tcPr>
           <w:p>
-            <w:r>
+            <w:pPr>
+              <w:rPr>
+                <w:rFonts w:ascii="Times New Roman" w:hAnsi="Times New Roman" w:cs="Times New Roman"/>
+              </w:rPr>
+            </w:pPr>
+            <w:r>
+              <w:rPr>
+                <w:rFonts w:ascii="Times New Roman" w:hAnsi="Times New Roman" w:cs="Times New Roman"/>
+              </w:rPr>
               <w:t>Invalid</w:t>
             </w:r>
           </w:p>
           <w:p>
-            <w:r>
+            <w:pPr>
+              <w:rPr>
+                <w:rFonts w:ascii="Times New Roman" w:hAnsi="Times New Roman" w:cs="Times New Roman"/>
+              </w:rPr>
+            </w:pPr>
+            <w:r>
+              <w:rPr>
+                <w:rFonts w:ascii="Times New Roman" w:hAnsi="Times New Roman" w:cs="Times New Roman"/>
+              </w:rPr>
               <w:t>triangle</w:t>
             </w:r>
           </w:p>
@@ -2083,14 +2062,11 @@
             <w:tcW w:w="1560" w:type="dxa"/>
           </w:tcPr>
           <w:p>
-            <w:r>
-              <w:t>Invalid</w:t>
-            </w:r>
-          </w:p>
-          <w:p>
-            <w:r>
-              <w:t>triangle</w:t>
-            </w:r>
+            <w:pPr>
+              <w:rPr>
+                <w:rFonts w:ascii="Times New Roman" w:hAnsi="Times New Roman" w:cs="Times New Roman"/>
+              </w:rPr>
+            </w:pPr>
           </w:p>
         </w:tc>
         <w:tc>
@@ -2098,9 +2074,11 @@
             <w:tcW w:w="1225" w:type="dxa"/>
           </w:tcPr>
           <w:p>
-            <w:r>
-              <w:t>Passed</w:t>
-            </w:r>
+            <w:pPr>
+              <w:rPr>
+                <w:rFonts w:ascii="Times New Roman" w:hAnsi="Times New Roman" w:cs="Times New Roman"/>
+              </w:rPr>
+            </w:pPr>
           </w:p>
         </w:tc>
       </w:tr>
@@ -2115,16 +2093,26 @@
           <w:p>
             <w:pPr>
               <w:rPr>
+                <w:rFonts w:ascii="Times New Roman" w:hAnsi="Times New Roman" w:cs="Times New Roman"/>
                 <w:b/>
                 <w:bCs/>
               </w:rPr>
             </w:pPr>
             <w:r>
               <w:rPr>
+                <w:rFonts w:ascii="Times New Roman" w:hAnsi="Times New Roman" w:cs="Times New Roman"/>
                 <w:b/>
                 <w:bCs/>
               </w:rPr>
-              <w:t>TC_11</w:t>
+              <w:t>TC_</w:t>
+            </w:r>
+            <w:r>
+              <w:rPr>
+                <w:rFonts w:ascii="Times New Roman" w:hAnsi="Times New Roman" w:cs="Times New Roman"/>
+                <w:b/>
+                <w:bCs/>
+              </w:rPr>
+              <w:t>08</w:t>
             </w:r>
           </w:p>
         </w:tc>
@@ -2133,7 +2121,15 @@
             <w:tcW w:w="2552" w:type="dxa"/>
           </w:tcPr>
           <w:p>
-            <w:r>
+            <w:pPr>
+              <w:rPr>
+                <w:rFonts w:ascii="Times New Roman" w:hAnsi="Times New Roman" w:cs="Times New Roman"/>
+              </w:rPr>
+            </w:pPr>
+            <w:r>
+              <w:rPr>
+                <w:rFonts w:ascii="Times New Roman" w:hAnsi="Times New Roman" w:cs="Times New Roman"/>
+              </w:rPr>
               <w:t>Test Invalid Triangle (All sides are 0)</w:t>
             </w:r>
           </w:p>
@@ -2143,8 +2139,46 @@
             <w:tcW w:w="1417" w:type="dxa"/>
           </w:tcPr>
           <w:p>
-            <w:r>
-              <w:t>(0, 0, 0)</w:t>
+            <w:pPr>
+              <w:rPr>
+                <w:rFonts w:ascii="Times New Roman" w:hAnsi="Times New Roman" w:cs="Times New Roman"/>
+              </w:rPr>
+            </w:pPr>
+            <w:r>
+              <w:rPr>
+                <w:rFonts w:ascii="Times New Roman" w:hAnsi="Times New Roman" w:cs="Times New Roman"/>
+              </w:rPr>
+              <w:t>base=</w:t>
+            </w:r>
+            <w:r>
+              <w:rPr>
+                <w:rFonts w:ascii="Times New Roman" w:hAnsi="Times New Roman" w:cs="Times New Roman"/>
+              </w:rPr>
+              <w:t xml:space="preserve">0, </w:t>
+            </w:r>
+            <w:r>
+              <w:rPr>
+                <w:rFonts w:ascii="Times New Roman" w:hAnsi="Times New Roman" w:cs="Times New Roman"/>
+              </w:rPr>
+              <w:t>hypo=</w:t>
+            </w:r>
+            <w:r>
+              <w:rPr>
+                <w:rFonts w:ascii="Times New Roman" w:hAnsi="Times New Roman" w:cs="Times New Roman"/>
+              </w:rPr>
+              <w:t xml:space="preserve">0, </w:t>
+            </w:r>
+            <w:r>
+              <w:rPr>
+                <w:rFonts w:ascii="Times New Roman" w:hAnsi="Times New Roman" w:cs="Times New Roman"/>
+              </w:rPr>
+              <w:t>perp=</w:t>
+            </w:r>
+            <w:r>
+              <w:rPr>
+                <w:rFonts w:ascii="Times New Roman" w:hAnsi="Times New Roman" w:cs="Times New Roman"/>
+              </w:rPr>
+              <w:t>0</w:t>
             </w:r>
           </w:p>
         </w:tc>
@@ -2153,13 +2187,29 @@
             <w:tcW w:w="1559" w:type="dxa"/>
           </w:tcPr>
           <w:p>
-            <w:r>
-              <w:t>Invalid</w:t>
-            </w:r>
-          </w:p>
-          <w:p>
-            <w:r>
-              <w:t>triangle</w:t>
+            <w:pPr>
+              <w:rPr>
+                <w:rFonts w:ascii="Times New Roman" w:hAnsi="Times New Roman" w:cs="Times New Roman"/>
+              </w:rPr>
+            </w:pPr>
+            <w:r>
+              <w:rPr>
+                <w:rFonts w:ascii="Times New Roman" w:hAnsi="Times New Roman" w:cs="Times New Roman"/>
+              </w:rPr>
+              <w:t>Invalid input,</w:t>
+            </w:r>
+          </w:p>
+          <w:p>
+            <w:pPr>
+              <w:rPr>
+                <w:rFonts w:ascii="Times New Roman" w:hAnsi="Times New Roman" w:cs="Times New Roman"/>
+              </w:rPr>
+            </w:pPr>
+            <w:r>
+              <w:rPr>
+                <w:rFonts w:ascii="Times New Roman" w:hAnsi="Times New Roman" w:cs="Times New Roman"/>
+              </w:rPr>
+              <w:t>All side are 0.</w:t>
             </w:r>
           </w:p>
         </w:tc>
@@ -2168,14 +2218,11 @@
             <w:tcW w:w="1560" w:type="dxa"/>
           </w:tcPr>
           <w:p>
-            <w:r>
-              <w:t>Invalid</w:t>
-            </w:r>
-          </w:p>
-          <w:p>
-            <w:r>
-              <w:t>triangle</w:t>
-            </w:r>
+            <w:pPr>
+              <w:rPr>
+                <w:rFonts w:ascii="Times New Roman" w:hAnsi="Times New Roman" w:cs="Times New Roman"/>
+              </w:rPr>
+            </w:pPr>
           </w:p>
         </w:tc>
         <w:tc>
@@ -2183,15 +2230,17 @@
             <w:tcW w:w="1225" w:type="dxa"/>
           </w:tcPr>
           <w:p>
-            <w:r>
-              <w:t>Passed</w:t>
-            </w:r>
+            <w:pPr>
+              <w:rPr>
+                <w:rFonts w:ascii="Times New Roman" w:hAnsi="Times New Roman" w:cs="Times New Roman"/>
+              </w:rPr>
+            </w:pPr>
           </w:p>
         </w:tc>
       </w:tr>
       <w:tr>
         <w:trPr>
-          <w:trHeight w:val="1068"/>
+          <w:trHeight w:val="762"/>
         </w:trPr>
         <w:tc>
           <w:tcPr>
@@ -2200,16 +2249,26 @@
           <w:p>
             <w:pPr>
               <w:rPr>
+                <w:rFonts w:ascii="Times New Roman" w:hAnsi="Times New Roman" w:cs="Times New Roman"/>
                 <w:b/>
                 <w:bCs/>
               </w:rPr>
             </w:pPr>
             <w:r>
               <w:rPr>
+                <w:rFonts w:ascii="Times New Roman" w:hAnsi="Times New Roman" w:cs="Times New Roman"/>
                 <w:b/>
                 <w:bCs/>
               </w:rPr>
-              <w:t>TC_12</w:t>
+              <w:t>TC_</w:t>
+            </w:r>
+            <w:r>
+              <w:rPr>
+                <w:rFonts w:ascii="Times New Roman" w:hAnsi="Times New Roman" w:cs="Times New Roman"/>
+                <w:b/>
+                <w:bCs/>
+              </w:rPr>
+              <w:t>09</w:t>
             </w:r>
           </w:p>
         </w:tc>
@@ -2218,7 +2277,15 @@
             <w:tcW w:w="2552" w:type="dxa"/>
           </w:tcPr>
           <w:p>
-            <w:r>
+            <w:pPr>
+              <w:rPr>
+                <w:rFonts w:ascii="Times New Roman" w:hAnsi="Times New Roman" w:cs="Times New Roman"/>
+              </w:rPr>
+            </w:pPr>
+            <w:r>
+              <w:rPr>
+                <w:rFonts w:ascii="Times New Roman" w:hAnsi="Times New Roman" w:cs="Times New Roman"/>
+              </w:rPr>
               <w:t>Test Invalid Triangle (All sides are negative)</w:t>
             </w:r>
           </w:p>
@@ -2228,8 +2295,46 @@
             <w:tcW w:w="1417" w:type="dxa"/>
           </w:tcPr>
           <w:p>
-            <w:r>
-              <w:t>(-3, -4, -5)</w:t>
+            <w:pPr>
+              <w:rPr>
+                <w:rFonts w:ascii="Times New Roman" w:hAnsi="Times New Roman" w:cs="Times New Roman"/>
+              </w:rPr>
+            </w:pPr>
+            <w:r>
+              <w:rPr>
+                <w:rFonts w:ascii="Times New Roman" w:hAnsi="Times New Roman" w:cs="Times New Roman"/>
+              </w:rPr>
+              <w:t>base=</w:t>
+            </w:r>
+            <w:r>
+              <w:rPr>
+                <w:rFonts w:ascii="Times New Roman" w:hAnsi="Times New Roman" w:cs="Times New Roman"/>
+              </w:rPr>
+              <w:t xml:space="preserve">-3, </w:t>
+            </w:r>
+            <w:r>
+              <w:rPr>
+                <w:rFonts w:ascii="Times New Roman" w:hAnsi="Times New Roman" w:cs="Times New Roman"/>
+              </w:rPr>
+              <w:t>hypo=</w:t>
+            </w:r>
+            <w:r>
+              <w:rPr>
+                <w:rFonts w:ascii="Times New Roman" w:hAnsi="Times New Roman" w:cs="Times New Roman"/>
+              </w:rPr>
+              <w:t xml:space="preserve">-4, </w:t>
+            </w:r>
+            <w:r>
+              <w:rPr>
+                <w:rFonts w:ascii="Times New Roman" w:hAnsi="Times New Roman" w:cs="Times New Roman"/>
+              </w:rPr>
+              <w:t>perp=</w:t>
+            </w:r>
+            <w:r>
+              <w:rPr>
+                <w:rFonts w:ascii="Times New Roman" w:hAnsi="Times New Roman" w:cs="Times New Roman"/>
+              </w:rPr>
+              <w:t>-5</w:t>
             </w:r>
           </w:p>
         </w:tc>
@@ -2238,13 +2343,35 @@
             <w:tcW w:w="1559" w:type="dxa"/>
           </w:tcPr>
           <w:p>
-            <w:r>
+            <w:pPr>
+              <w:rPr>
+                <w:rFonts w:ascii="Times New Roman" w:hAnsi="Times New Roman" w:cs="Times New Roman"/>
+              </w:rPr>
+            </w:pPr>
+            <w:r>
+              <w:rPr>
+                <w:rFonts w:ascii="Times New Roman" w:hAnsi="Times New Roman" w:cs="Times New Roman"/>
+              </w:rPr>
               <w:t>Invalid</w:t>
             </w:r>
-          </w:p>
-          <w:p>
-            <w:r>
-              <w:t>triangle</w:t>
+            <w:r>
+              <w:rPr>
+                <w:rFonts w:ascii="Times New Roman" w:hAnsi="Times New Roman" w:cs="Times New Roman"/>
+              </w:rPr>
+              <w:t xml:space="preserve"> input,</w:t>
+            </w:r>
+          </w:p>
+          <w:p>
+            <w:pPr>
+              <w:rPr>
+                <w:rFonts w:ascii="Times New Roman" w:hAnsi="Times New Roman" w:cs="Times New Roman"/>
+              </w:rPr>
+            </w:pPr>
+            <w:r>
+              <w:rPr>
+                <w:rFonts w:ascii="Times New Roman" w:hAnsi="Times New Roman" w:cs="Times New Roman"/>
+              </w:rPr>
+              <w:t>Sum of all side should be positive.</w:t>
             </w:r>
           </w:p>
         </w:tc>
@@ -2253,14 +2380,11 @@
             <w:tcW w:w="1560" w:type="dxa"/>
           </w:tcPr>
           <w:p>
-            <w:r>
-              <w:t>Invalid</w:t>
-            </w:r>
-          </w:p>
-          <w:p>
-            <w:r>
-              <w:t>triangle</w:t>
-            </w:r>
+            <w:pPr>
+              <w:rPr>
+                <w:rFonts w:ascii="Times New Roman" w:hAnsi="Times New Roman" w:cs="Times New Roman"/>
+              </w:rPr>
+            </w:pPr>
           </w:p>
         </w:tc>
         <w:tc>
@@ -2268,17 +2392,414 @@
             <w:tcW w:w="1225" w:type="dxa"/>
           </w:tcPr>
           <w:p>
-            <w:r>
-              <w:t>Passed</w:t>
-            </w:r>
+            <w:pPr>
+              <w:rPr>
+                <w:rFonts w:ascii="Times New Roman" w:hAnsi="Times New Roman" w:cs="Times New Roman"/>
+              </w:rPr>
+            </w:pPr>
+          </w:p>
+        </w:tc>
+      </w:tr>
+      <w:tr>
+        <w:trPr>
+          <w:trHeight w:val="762"/>
+        </w:trPr>
+        <w:tc>
+          <w:tcPr>
+            <w:tcW w:w="1271" w:type="dxa"/>
+          </w:tcPr>
+          <w:p>
+            <w:pPr>
+              <w:rPr>
+                <w:rFonts w:ascii="Times New Roman" w:hAnsi="Times New Roman" w:cs="Times New Roman"/>
+                <w:b/>
+                <w:bCs/>
+              </w:rPr>
+            </w:pPr>
+            <w:r>
+              <w:rPr>
+                <w:rFonts w:ascii="Times New Roman" w:hAnsi="Times New Roman" w:cs="Times New Roman"/>
+                <w:b/>
+                <w:bCs/>
+              </w:rPr>
+              <w:t>TC_10</w:t>
+            </w:r>
+          </w:p>
+        </w:tc>
+        <w:tc>
+          <w:tcPr>
+            <w:tcW w:w="2552" w:type="dxa"/>
+          </w:tcPr>
+          <w:p>
+            <w:pPr>
+              <w:rPr>
+                <w:rFonts w:ascii="Times New Roman" w:hAnsi="Times New Roman" w:cs="Times New Roman"/>
+              </w:rPr>
+            </w:pPr>
+            <w:r>
+              <w:rPr>
+                <w:rFonts w:ascii="Times New Roman" w:hAnsi="Times New Roman" w:cs="Times New Roman"/>
+              </w:rPr>
+              <w:t>To check that if any side entered is not an integer.</w:t>
+            </w:r>
+          </w:p>
+        </w:tc>
+        <w:tc>
+          <w:tcPr>
+            <w:tcW w:w="1417" w:type="dxa"/>
+          </w:tcPr>
+          <w:p>
+            <w:pPr>
+              <w:spacing w:after="0" w:line="240" w:lineRule="auto"/>
+              <w:rPr>
+                <w:rFonts w:ascii="Times New Roman" w:hAnsi="Times New Roman" w:cs="Times New Roman"/>
+              </w:rPr>
+            </w:pPr>
+            <w:r>
+              <w:rPr>
+                <w:rFonts w:ascii="Times New Roman" w:hAnsi="Times New Roman" w:cs="Times New Roman"/>
+              </w:rPr>
+              <w:t>b</w:t>
+            </w:r>
+            <w:r>
+              <w:rPr>
+                <w:rFonts w:ascii="Times New Roman" w:hAnsi="Times New Roman" w:cs="Times New Roman"/>
+              </w:rPr>
+              <w:t>ase=a</w:t>
+            </w:r>
+            <w:r>
+              <w:rPr>
+                <w:rFonts w:ascii="Times New Roman" w:hAnsi="Times New Roman" w:cs="Times New Roman"/>
+              </w:rPr>
+              <w:t>,</w:t>
+            </w:r>
+          </w:p>
+          <w:p>
+            <w:pPr>
+              <w:spacing w:after="0" w:line="240" w:lineRule="auto"/>
+              <w:rPr>
+                <w:rFonts w:ascii="Times New Roman" w:hAnsi="Times New Roman" w:cs="Times New Roman"/>
+              </w:rPr>
+            </w:pPr>
+            <w:r>
+              <w:rPr>
+                <w:rFonts w:ascii="Times New Roman" w:hAnsi="Times New Roman" w:cs="Times New Roman"/>
+              </w:rPr>
+              <w:t>h</w:t>
+            </w:r>
+            <w:r>
+              <w:rPr>
+                <w:rFonts w:ascii="Times New Roman" w:hAnsi="Times New Roman" w:cs="Times New Roman"/>
+              </w:rPr>
+              <w:t>yp</w:t>
+            </w:r>
+            <w:r>
+              <w:rPr>
+                <w:rFonts w:ascii="Times New Roman" w:hAnsi="Times New Roman" w:cs="Times New Roman"/>
+              </w:rPr>
+              <w:t>o</w:t>
+            </w:r>
+            <w:r>
+              <w:rPr>
+                <w:rFonts w:ascii="Times New Roman" w:hAnsi="Times New Roman" w:cs="Times New Roman"/>
+              </w:rPr>
+              <w:t>=3</w:t>
+            </w:r>
+            <w:r>
+              <w:rPr>
+                <w:rFonts w:ascii="Times New Roman" w:hAnsi="Times New Roman" w:cs="Times New Roman"/>
+              </w:rPr>
+              <w:t>,</w:t>
+            </w:r>
+          </w:p>
+          <w:p>
+            <w:pPr>
+              <w:spacing w:after="0" w:line="240" w:lineRule="auto"/>
+              <w:rPr>
+                <w:rFonts w:ascii="Times New Roman" w:hAnsi="Times New Roman" w:cs="Times New Roman"/>
+              </w:rPr>
+            </w:pPr>
+            <w:r>
+              <w:rPr>
+                <w:rFonts w:ascii="Times New Roman" w:hAnsi="Times New Roman" w:cs="Times New Roman"/>
+              </w:rPr>
+              <w:t>perp</w:t>
+            </w:r>
+            <w:r>
+              <w:rPr>
+                <w:rFonts w:ascii="Times New Roman" w:hAnsi="Times New Roman" w:cs="Times New Roman"/>
+              </w:rPr>
+              <w:t>=2</w:t>
+            </w:r>
+          </w:p>
+          <w:p>
+            <w:pPr>
+              <w:spacing w:after="0" w:line="240" w:lineRule="auto"/>
+              <w:rPr>
+                <w:rFonts w:ascii="Times New Roman" w:hAnsi="Times New Roman" w:cs="Times New Roman"/>
+              </w:rPr>
+            </w:pPr>
+          </w:p>
+          <w:p>
+            <w:pPr>
+              <w:spacing w:after="0" w:line="240" w:lineRule="auto"/>
+              <w:rPr>
+                <w:rFonts w:ascii="Times New Roman" w:hAnsi="Times New Roman" w:cs="Times New Roman"/>
+              </w:rPr>
+            </w:pPr>
+            <w:r>
+              <w:rPr>
+                <w:rFonts w:ascii="Times New Roman" w:hAnsi="Times New Roman" w:cs="Times New Roman"/>
+              </w:rPr>
+              <w:t>b</w:t>
+            </w:r>
+            <w:r>
+              <w:rPr>
+                <w:rFonts w:ascii="Times New Roman" w:hAnsi="Times New Roman" w:cs="Times New Roman"/>
+              </w:rPr>
+              <w:t>ase=7</w:t>
+            </w:r>
+            <w:r>
+              <w:rPr>
+                <w:rFonts w:ascii="Times New Roman" w:hAnsi="Times New Roman" w:cs="Times New Roman"/>
+              </w:rPr>
+              <w:t>,</w:t>
+            </w:r>
+          </w:p>
+          <w:p>
+            <w:pPr>
+              <w:spacing w:after="0" w:line="240" w:lineRule="auto"/>
+              <w:rPr>
+                <w:rFonts w:ascii="Times New Roman" w:hAnsi="Times New Roman" w:cs="Times New Roman"/>
+              </w:rPr>
+            </w:pPr>
+            <w:r>
+              <w:rPr>
+                <w:rFonts w:ascii="Times New Roman" w:hAnsi="Times New Roman" w:cs="Times New Roman"/>
+              </w:rPr>
+              <w:t>h</w:t>
+            </w:r>
+            <w:r>
+              <w:rPr>
+                <w:rFonts w:ascii="Times New Roman" w:hAnsi="Times New Roman" w:cs="Times New Roman"/>
+              </w:rPr>
+              <w:t>yp</w:t>
+            </w:r>
+            <w:r>
+              <w:rPr>
+                <w:rFonts w:ascii="Times New Roman" w:hAnsi="Times New Roman" w:cs="Times New Roman"/>
+              </w:rPr>
+              <w:t>o</w:t>
+            </w:r>
+            <w:r>
+              <w:rPr>
+                <w:rFonts w:ascii="Times New Roman" w:hAnsi="Times New Roman" w:cs="Times New Roman"/>
+              </w:rPr>
+              <w:t>=a</w:t>
+            </w:r>
+            <w:r>
+              <w:rPr>
+                <w:rFonts w:ascii="Times New Roman" w:hAnsi="Times New Roman" w:cs="Times New Roman"/>
+              </w:rPr>
+              <w:t>,</w:t>
+            </w:r>
+            <w:r>
+              <w:rPr>
+                <w:rFonts w:ascii="Times New Roman" w:hAnsi="Times New Roman" w:cs="Times New Roman"/>
+              </w:rPr>
+              <w:t xml:space="preserve"> </w:t>
+            </w:r>
+          </w:p>
+          <w:p>
+            <w:pPr>
+              <w:spacing w:after="0" w:line="240" w:lineRule="auto"/>
+              <w:rPr>
+                <w:rFonts w:ascii="Times New Roman" w:hAnsi="Times New Roman" w:cs="Times New Roman"/>
+              </w:rPr>
+            </w:pPr>
+            <w:r>
+              <w:rPr>
+                <w:rFonts w:ascii="Times New Roman" w:hAnsi="Times New Roman" w:cs="Times New Roman"/>
+              </w:rPr>
+              <w:t>p</w:t>
+            </w:r>
+            <w:r>
+              <w:rPr>
+                <w:rFonts w:ascii="Times New Roman" w:hAnsi="Times New Roman" w:cs="Times New Roman"/>
+              </w:rPr>
+              <w:t>er</w:t>
+            </w:r>
+            <w:r>
+              <w:rPr>
+                <w:rFonts w:ascii="Times New Roman" w:hAnsi="Times New Roman" w:cs="Times New Roman"/>
+              </w:rPr>
+              <w:t>p</w:t>
+            </w:r>
+            <w:r>
+              <w:rPr>
+                <w:rFonts w:ascii="Times New Roman" w:hAnsi="Times New Roman" w:cs="Times New Roman"/>
+              </w:rPr>
+              <w:t>=9</w:t>
+            </w:r>
+          </w:p>
+          <w:p>
+            <w:pPr>
+              <w:spacing w:after="0" w:line="240" w:lineRule="auto"/>
+              <w:rPr>
+                <w:rFonts w:ascii="Times New Roman" w:hAnsi="Times New Roman" w:cs="Times New Roman"/>
+              </w:rPr>
+            </w:pPr>
+          </w:p>
+          <w:p>
+            <w:pPr>
+              <w:spacing w:after="0" w:line="240" w:lineRule="auto"/>
+              <w:rPr>
+                <w:rFonts w:ascii="Times New Roman" w:hAnsi="Times New Roman" w:cs="Times New Roman"/>
+              </w:rPr>
+            </w:pPr>
+            <w:r>
+              <w:rPr>
+                <w:rFonts w:ascii="Times New Roman" w:hAnsi="Times New Roman" w:cs="Times New Roman"/>
+              </w:rPr>
+              <w:t>b</w:t>
+            </w:r>
+            <w:r>
+              <w:rPr>
+                <w:rFonts w:ascii="Times New Roman" w:hAnsi="Times New Roman" w:cs="Times New Roman"/>
+              </w:rPr>
+              <w:t>ase= 7</w:t>
+            </w:r>
+            <w:r>
+              <w:rPr>
+                <w:rFonts w:ascii="Times New Roman" w:hAnsi="Times New Roman" w:cs="Times New Roman"/>
+              </w:rPr>
+              <w:t>,</w:t>
+            </w:r>
+          </w:p>
+          <w:p>
+            <w:pPr>
+              <w:spacing w:after="0" w:line="240" w:lineRule="auto"/>
+              <w:rPr>
+                <w:rFonts w:ascii="Times New Roman" w:hAnsi="Times New Roman" w:cs="Times New Roman"/>
+              </w:rPr>
+            </w:pPr>
+            <w:r>
+              <w:rPr>
+                <w:rFonts w:ascii="Times New Roman" w:hAnsi="Times New Roman" w:cs="Times New Roman"/>
+              </w:rPr>
+              <w:t>h</w:t>
+            </w:r>
+            <w:r>
+              <w:rPr>
+                <w:rFonts w:ascii="Times New Roman" w:hAnsi="Times New Roman" w:cs="Times New Roman"/>
+              </w:rPr>
+              <w:t>yp</w:t>
+            </w:r>
+            <w:r>
+              <w:rPr>
+                <w:rFonts w:ascii="Times New Roman" w:hAnsi="Times New Roman" w:cs="Times New Roman"/>
+              </w:rPr>
+              <w:t>o</w:t>
+            </w:r>
+            <w:r>
+              <w:rPr>
+                <w:rFonts w:ascii="Times New Roman" w:hAnsi="Times New Roman" w:cs="Times New Roman"/>
+              </w:rPr>
+              <w:t>=9</w:t>
+            </w:r>
+            <w:r>
+              <w:rPr>
+                <w:rFonts w:ascii="Times New Roman" w:hAnsi="Times New Roman" w:cs="Times New Roman"/>
+              </w:rPr>
+              <w:t>,</w:t>
+            </w:r>
+          </w:p>
+          <w:p>
+            <w:pPr>
+              <w:rPr>
+                <w:rFonts w:ascii="Times New Roman" w:hAnsi="Times New Roman" w:cs="Times New Roman"/>
+              </w:rPr>
+            </w:pPr>
+            <w:r>
+              <w:rPr>
+                <w:rFonts w:ascii="Times New Roman" w:hAnsi="Times New Roman" w:cs="Times New Roman"/>
+              </w:rPr>
+              <w:t>p</w:t>
+            </w:r>
+            <w:r>
+              <w:rPr>
+                <w:rFonts w:ascii="Times New Roman" w:hAnsi="Times New Roman" w:cs="Times New Roman"/>
+              </w:rPr>
+              <w:t>er</w:t>
+            </w:r>
+            <w:r>
+              <w:rPr>
+                <w:rFonts w:ascii="Times New Roman" w:hAnsi="Times New Roman" w:cs="Times New Roman"/>
+              </w:rPr>
+              <w:t>p</w:t>
+            </w:r>
+            <w:r>
+              <w:rPr>
+                <w:rFonts w:ascii="Times New Roman" w:hAnsi="Times New Roman" w:cs="Times New Roman"/>
+              </w:rPr>
+              <w:t>=a</w:t>
+            </w:r>
+          </w:p>
+        </w:tc>
+        <w:tc>
+          <w:tcPr>
+            <w:tcW w:w="1559" w:type="dxa"/>
+          </w:tcPr>
+          <w:p>
+            <w:pPr>
+              <w:rPr>
+                <w:rFonts w:ascii="Times New Roman" w:hAnsi="Times New Roman" w:cs="Times New Roman"/>
+              </w:rPr>
+            </w:pPr>
+            <w:r>
+              <w:rPr>
+                <w:rFonts w:ascii="Times New Roman" w:hAnsi="Times New Roman" w:cs="Times New Roman"/>
+              </w:rPr>
+              <w:t>Invalid Input, please enter an integer input.</w:t>
+            </w:r>
+          </w:p>
+        </w:tc>
+        <w:tc>
+          <w:tcPr>
+            <w:tcW w:w="1560" w:type="dxa"/>
+          </w:tcPr>
+          <w:p>
+            <w:pPr>
+              <w:rPr>
+                <w:rFonts w:ascii="Times New Roman" w:hAnsi="Times New Roman" w:cs="Times New Roman"/>
+              </w:rPr>
+            </w:pPr>
+          </w:p>
+        </w:tc>
+        <w:tc>
+          <w:tcPr>
+            <w:tcW w:w="1225" w:type="dxa"/>
+          </w:tcPr>
+          <w:p>
+            <w:pPr>
+              <w:rPr>
+                <w:rFonts w:ascii="Times New Roman" w:hAnsi="Times New Roman" w:cs="Times New Roman"/>
+              </w:rPr>
+            </w:pPr>
           </w:p>
         </w:tc>
       </w:tr>
     </w:tbl>
-    <w:p/>
+    <w:p>
+      <w:pPr>
+        <w:rPr>
+          <w:rFonts w:ascii="Times New Roman" w:hAnsi="Times New Roman" w:cs="Times New Roman"/>
+        </w:rPr>
+      </w:pPr>
+    </w:p>
     <w:sectPr>
-      <w:headerReference w:type="default" r:id="rId8"/>
-      <w:footerReference w:type="default" r:id="rId9"/>
+      <w:headerReference w:type="default" r:id="rId9"/>
+      <w:footerReference w:type="default" r:id="rId10"/>
       <w:pgSz w:w="11906" w:h="16838"/>
       <w:pgMar w:top="1440" w:right="1440" w:bottom="1440" w:left="1440" w:header="708" w:footer="708" w:gutter="0"/>
       <w:pgNumType w:start="0"/>
@@ -3205,6 +3726,7 @@
   <w:style w:type="character" w:default="1" w:styleId="DefaultParagraphFont">
     <w:name w:val="Default Paragraph Font"/>
     <w:uiPriority w:val="1"/>
+    <w:semiHidden/>
     <w:unhideWhenUsed/>
   </w:style>
   <w:style w:type="table" w:default="1" w:styleId="TableNormal">
@@ -3724,6 +4246,8 @@
     <w:rsidRoot w:val="005216C9"/>
     <w:rsid w:val="00033A1E"/>
     <w:rsid w:val="005216C9"/>
+    <w:rsid w:val="00DB38D0"/>
+    <w:rsid w:val="00FB5623"/>
   </w:rsids>
   <m:mathPr>
     <m:mathFont m:val="Cambria Math"/>
@@ -4174,10 +4698,6 @@
     <w:semiHidden/>
     <w:unhideWhenUsed/>
   </w:style>
-  <w:style w:type="paragraph" w:customStyle="1" w:styleId="22B93FC29C3D4B40979F0C6EC27B30BB">
-    <w:name w:val="22B93FC29C3D4B40979F0C6EC27B30BB"/>
-    <w:rsid w:val="005216C9"/>
-  </w:style>
   <w:style w:type="paragraph" w:customStyle="1" w:styleId="40EDBED9D3B04AA49EFD7B6A085BC874">
     <w:name w:val="40EDBED9D3B04AA49EFD7B6A085BC874"/>
     <w:rsid w:val="005216C9"/>

</xml_diff>